<commit_message>
Added possible next steps and Problem Statement/EDA
</commit_message>
<xml_diff>
--- a/Project Report.docx
+++ b/Project Report.docx
@@ -19,7 +19,7 @@
           <w:sz w:val="28"/>
           <w:szCs w:val="28"/>
         </w:rPr>
-        <w:t>Census Income Classification Dataset</w:t>
+        <w:t>Predicting Income Class from Census Data</w:t>
       </w:r>
     </w:p>
     <w:p>
@@ -57,7 +57,39 @@
     </w:p>
     <w:p>
       <w:r>
-        <w:t xml:space="preserve">In this report, we will be analyzing census data from the 1994 United States Census. </w:t>
+        <w:t xml:space="preserve">In this </w:t>
+      </w:r>
+      <w:r>
+        <w:t>project</w:t>
+      </w:r>
+      <w:r>
+        <w:t>, we will be analyzing census data from the 1994 United States Census</w:t>
+      </w:r>
+      <w:r>
+        <w:t xml:space="preserve"> found online in the UCI Machine Learning Repository</w:t>
+      </w:r>
+      <w:r>
+        <w:t xml:space="preserve">. </w:t>
+      </w:r>
+      <w:r>
+        <w:t xml:space="preserve"> </w:t>
+      </w:r>
+      <w:r>
+        <w:t>The purpose of this analysis is to determine if a person’s income class may be predicted based off other factors show</w:t>
+      </w:r>
+      <w:r>
+        <w:t xml:space="preserve">n in the dataset. The models built from our analysis will be tested on pre-partitioned test data from the same dataset </w:t>
+      </w:r>
+      <w:r>
+        <w:t>to</w:t>
+      </w:r>
+      <w:r>
+        <w:t xml:space="preserve"> get a measure of accuracy (more on this in the “Results” section). </w:t>
+      </w:r>
+    </w:p>
+    <w:p>
+      <w:r>
+        <w:t>Authors: Isaiah Chastain (50%), Dylan Smith (50%)</w:t>
       </w:r>
     </w:p>
     <w:p>
@@ -80,7 +112,159 @@
         <w:t>Data and Exploratory Analysis</w:t>
       </w:r>
     </w:p>
-    <w:p/>
+    <w:p>
+      <w:r>
+        <w:t>The dataset we have been given has the following colum</w:t>
+      </w:r>
+      <w:r>
+        <w:t>ns</w:t>
+      </w:r>
+      <w:r>
+        <w:t xml:space="preserve">:  age, </w:t>
+      </w:r>
+      <w:proofErr w:type="spellStart"/>
+      <w:r>
+        <w:t>workclass</w:t>
+      </w:r>
+      <w:proofErr w:type="spellEnd"/>
+      <w:r>
+        <w:t xml:space="preserve"> (their employment status/employer), </w:t>
+      </w:r>
+      <w:proofErr w:type="spellStart"/>
+      <w:r>
+        <w:t>fnlwgt</w:t>
+      </w:r>
+      <w:proofErr w:type="spellEnd"/>
+      <w:r>
+        <w:t xml:space="preserve"> (the sampling weight – how many people are represented by the other statistics described in the row of this instance), education, education-num (a numerical representation of this instance’s education level), marital-status, occupation, relationship, race, sex, capital-gain (monetary gain through sale of assets), capital-loss (monetary loss through sale of assets), hours-per-week</w:t>
+      </w:r>
+      <w:r>
+        <w:t xml:space="preserve"> (worked)</w:t>
+      </w:r>
+      <w:r>
+        <w:t>, native-country, and class (whether the person(s) described by this row makes less than or equal to $50K annually, or more than $50K annually).</w:t>
+      </w:r>
+      <w:r>
+        <w:t xml:space="preserve"> </w:t>
+      </w:r>
+      <w:r>
+        <w:t xml:space="preserve">One important thing to note is that in the original dataset, </w:t>
+      </w:r>
+      <w:r>
+        <w:t xml:space="preserve">the NA values </w:t>
+      </w:r>
+      <w:r>
+        <w:t xml:space="preserve">were </w:t>
+      </w:r>
+      <w:r>
+        <w:rPr>
+          <w:i/>
+          <w:iCs/>
+        </w:rPr>
+        <w:t>not</w:t>
+      </w:r>
+      <w:r>
+        <w:t xml:space="preserve"> filled with NA, they were filled with “ ?”. Our first step was to convert these </w:t>
+      </w:r>
+      <w:r>
+        <w:t xml:space="preserve">question marks into NA’s using </w:t>
+      </w:r>
+      <w:proofErr w:type="spellStart"/>
+      <w:r>
+        <w:t>lapply</w:t>
+      </w:r>
+      <w:proofErr w:type="spellEnd"/>
+      <w:r>
+        <w:t xml:space="preserve"> and an </w:t>
+      </w:r>
+      <w:proofErr w:type="spellStart"/>
+      <w:r>
+        <w:t>ifelse</w:t>
+      </w:r>
+      <w:proofErr w:type="spellEnd"/>
+      <w:r>
+        <w:t xml:space="preserve"> branch. Secondly, we realized that all of our NA values were in columns that contained categorical values, not numerical. For this reason, and the fact that our dataset is very large, we chose to simply drop the NA values instead of imputing data into them.  </w:t>
+      </w:r>
+      <w:r>
+        <w:t xml:space="preserve">The only data that we generated (or transformed, more so), was our class column. Instead of having the char datatype categories “&lt;= $50K” and “&gt;$50K”, we converted these values to FALSE and TRUE logical values respectively. </w:t>
+      </w:r>
+      <w:r>
+        <w:t xml:space="preserve">This dataset has </w:t>
+      </w:r>
+      <w:r>
+        <w:rPr>
+          <w:b/>
+          <w:bCs/>
+          <w:i/>
+          <w:iCs/>
+        </w:rPr>
+        <w:t>many</w:t>
+      </w:r>
+      <w:r>
+        <w:t xml:space="preserve"> outliers, however, for the most part these outliers are not errors – they are simply natural outcomes of capitalis</w:t>
+      </w:r>
+      <w:r>
+        <w:t>m</w:t>
+      </w:r>
+      <w:r>
+        <w:t>.</w:t>
+      </w:r>
+      <w:r>
+        <w:t xml:space="preserve">  This dataset does seem to max out at $99,999 for values that may possibly be greater than $99,999 in the “capital-gain” column.</w:t>
+      </w:r>
+    </w:p>
+    <w:p>
+      <w:r>
+        <w:t>Author: Isaiah Chastain (50%), Dylan Smith (50%)</w:t>
+      </w:r>
+    </w:p>
+    <w:p>
+      <w:pPr>
+        <w:pStyle w:val="ListParagraph"/>
+        <w:numPr>
+          <w:ilvl w:val="0"/>
+          <w:numId w:val="2"/>
+        </w:numPr>
+        <w:rPr>
+          <w:b/>
+          <w:bCs/>
+        </w:rPr>
+      </w:pPr>
+      <w:r>
+        <w:rPr>
+          <w:b/>
+          <w:bCs/>
+        </w:rPr>
+        <w:t>Appendix</w:t>
+      </w:r>
+    </w:p>
+    <w:p>
+      <w:r>
+        <w:t xml:space="preserve">Dataset: </w:t>
+      </w:r>
+      <w:hyperlink r:id="rId7" w:history="1">
+        <w:r>
+          <w:rPr>
+            <w:rStyle w:val="Hyperlink"/>
+          </w:rPr>
+          <w:t>https://archive.ics.uci.edu/dataset/2/adult</w:t>
+        </w:r>
+      </w:hyperlink>
+    </w:p>
+    <w:p>
+      <w:proofErr w:type="spellStart"/>
+      <w:r>
+        <w:lastRenderedPageBreak/>
+        <w:t>Github</w:t>
+      </w:r>
+      <w:proofErr w:type="spellEnd"/>
+      <w:r>
+        <w:t xml:space="preserve"> Repo: </w:t>
+      </w:r>
+      <w:r>
+        <w:t>https://github.com/IsaiahStain05/CSC-3220-Project.git</w:t>
+      </w:r>
+    </w:p>
     <w:sectPr>
       <w:pgSz w:w="12240" w:h="15840"/>
       <w:pgMar w:top="1440" w:right="1440" w:bottom="1440" w:left="1440" w:header="720" w:footer="720" w:gutter="0"/>
@@ -146,7 +330,7 @@
   <w:abstractNum w:abstractNumId="0" w15:restartNumberingAfterBreak="0">
     <w:nsid w:val="0D896B24"/>
     <w:multiLevelType w:val="hybridMultilevel"/>
-    <w:tmpl w:val="EB3AA3C6"/>
+    <w:tmpl w:val="105277EE"/>
     <w:lvl w:ilvl="0" w:tplc="0409000F">
       <w:start w:val="1"/>
       <w:numFmt w:val="decimal"/>
@@ -927,7 +1111,6 @@
   <w:style w:type="character" w:default="1" w:styleId="DefaultParagraphFont">
     <w:name w:val="Default Paragraph Font"/>
     <w:uiPriority w:val="1"/>
-    <w:semiHidden/>
     <w:unhideWhenUsed/>
   </w:style>
   <w:style w:type="table" w:default="1" w:styleId="TableNormal">
@@ -1284,6 +1467,29 @@
     <w:link w:val="Footer"/>
     <w:uiPriority w:val="99"/>
     <w:rsid w:val="00117125"/>
+  </w:style>
+  <w:style w:type="character" w:styleId="Hyperlink">
+    <w:name w:val="Hyperlink"/>
+    <w:basedOn w:val="DefaultParagraphFont"/>
+    <w:uiPriority w:val="99"/>
+    <w:unhideWhenUsed/>
+    <w:rsid w:val="00B7540E"/>
+    <w:rPr>
+      <w:color w:val="467886" w:themeColor="hyperlink"/>
+      <w:u w:val="single"/>
+    </w:rPr>
+  </w:style>
+  <w:style w:type="character" w:styleId="UnresolvedMention">
+    <w:name w:val="Unresolved Mention"/>
+    <w:basedOn w:val="DefaultParagraphFont"/>
+    <w:uiPriority w:val="99"/>
+    <w:semiHidden/>
+    <w:unhideWhenUsed/>
+    <w:rsid w:val="00B7540E"/>
+    <w:rPr>
+      <w:color w:val="605E5C"/>
+      <w:shd w:val="clear" w:color="auto" w:fill="E1DFDD"/>
+    </w:rPr>
   </w:style>
 </w:styles>
 </file>

</xml_diff>

<commit_message>
Updated EDA section on .docx and .md, added graphs to DataSetup.r
</commit_message>
<xml_diff>
--- a/Project Report.docx
+++ b/Project Report.docx
@@ -114,13 +114,7 @@
     </w:p>
     <w:p>
       <w:r>
-        <w:t>The dataset we have been given has the following colum</w:t>
-      </w:r>
-      <w:r>
-        <w:t>ns</w:t>
-      </w:r>
-      <w:r>
-        <w:t xml:space="preserve">:  age, </w:t>
+        <w:t xml:space="preserve">The dataset we have been given has the following columns:  age, </w:t>
       </w:r>
       <w:proofErr w:type="spellStart"/>
       <w:r>
@@ -136,16 +130,7 @@
       </w:r>
       <w:proofErr w:type="spellEnd"/>
       <w:r>
-        <w:t xml:space="preserve"> (the sampling weight – how many people are represented by the other statistics described in the row of this instance), education, education-num (a numerical representation of this instance’s education level), marital-status, occupation, relationship, race, sex, capital-gain (monetary gain through sale of assets), capital-loss (monetary loss through sale of assets), hours-per-week</w:t>
-      </w:r>
-      <w:r>
-        <w:t xml:space="preserve"> (worked)</w:t>
-      </w:r>
-      <w:r>
-        <w:t>, native-country, and class (whether the person(s) described by this row makes less than or equal to $50K annually, or more than $50K annually).</w:t>
-      </w:r>
-      <w:r>
-        <w:t xml:space="preserve"> </w:t>
+        <w:t xml:space="preserve"> (the sampling weight – how many people are represented by the other statistics described in the row of this instance), education, education-num (a numerical representation of this instance’s education level), marital-status, occupation, relationship, race, sex, capital-gain (monetary gain through sale of assets), capital-loss (monetary loss through sale of assets), hours-per-week (worked), native-country, and class (whether the person(s) described by this row makes less than or equal to $50K annually, or more than $50K annually). </w:t>
       </w:r>
       <w:r>
         <w:t xml:space="preserve">One important thing to note is that in the original dataset, </w:t>
@@ -212,10 +197,169 @@
       <w:r>
         <w:t xml:space="preserve">  This dataset does seem to max out at $99,999 for values that may possibly be greater than $99,999 in the “capital-gain” column.</w:t>
       </w:r>
-    </w:p>
-    <w:p>
-      <w:r>
-        <w:t>Author: Isaiah Chastain (50%), Dylan Smith (50%)</w:t>
+      <w:r>
+        <w:t xml:space="preserve"> </w:t>
+      </w:r>
+      <w:bookmarkStart w:id="0" w:name="_Hlk213940875"/>
+      <w:r>
+        <w:t>After cleaning our data, we created a correlation matrix to see which factors tended to affect the probability an instance being “class = TRUE” (the person represented by the data makes more than $50K a year). We found that the three most impactful coefficient correlations were: marital-status = Married-civ-spouse (+0.445), marital-status = Never-married (-0.32), and relationship = Own-child (-0.226).</w:t>
+      </w:r>
+    </w:p>
+    <w:p>
+      <w:r>
+        <w:lastRenderedPageBreak/>
+        <w:t>Here is the full correlation graph:</w:t>
+      </w:r>
+      <w:bookmarkEnd w:id="0"/>
+      <w:r>
+        <w:br/>
+      </w:r>
+      <w:r>
+        <w:drawing>
+          <wp:inline distT="0" distB="0" distL="0" distR="0" wp14:anchorId="68BF2F42" wp14:editId="5F99EA08">
+            <wp:extent cx="5943600" cy="2899410"/>
+            <wp:effectExtent l="0" t="0" r="0" b="0"/>
+            <wp:docPr id="1493324431" name="Picture 1" descr="A graph showing a curve&#10;&#10;AI-generated content may be incorrect."/>
+            <wp:cNvGraphicFramePr>
+              <a:graphicFrameLocks xmlns:a="http://schemas.openxmlformats.org/drawingml/2006/main" noChangeAspect="1"/>
+            </wp:cNvGraphicFramePr>
+            <a:graphic xmlns:a="http://schemas.openxmlformats.org/drawingml/2006/main">
+              <a:graphicData uri="http://schemas.openxmlformats.org/drawingml/2006/picture">
+                <pic:pic xmlns:pic="http://schemas.openxmlformats.org/drawingml/2006/picture">
+                  <pic:nvPicPr>
+                    <pic:cNvPr id="1493324431" name="Picture 1" descr="A graph showing a curve&#10;&#10;AI-generated content may be incorrect."/>
+                    <pic:cNvPicPr/>
+                  </pic:nvPicPr>
+                  <pic:blipFill>
+                    <a:blip r:embed="rId7"/>
+                    <a:stretch>
+                      <a:fillRect/>
+                    </a:stretch>
+                  </pic:blipFill>
+                  <pic:spPr>
+                    <a:xfrm>
+                      <a:off x="0" y="0"/>
+                      <a:ext cx="5943600" cy="2899410"/>
+                    </a:xfrm>
+                    <a:prstGeom prst="rect">
+                      <a:avLst/>
+                    </a:prstGeom>
+                  </pic:spPr>
+                </pic:pic>
+              </a:graphicData>
+            </a:graphic>
+          </wp:inline>
+        </w:drawing>
+      </w:r>
+    </w:p>
+    <w:p>
+      <w:r>
+        <w:t>As these legends are too small to read, here is a graph of the 10 most positive and 10 most negative correlations</w:t>
+      </w:r>
+      <w:r>
+        <w:t>:</w:t>
+      </w:r>
+    </w:p>
+    <w:p>
+      <w:pPr>
+        <w:jc w:val="center"/>
+      </w:pPr>
+      <w:r>
+        <w:rPr>
+          <w:noProof/>
+        </w:rPr>
+        <w:drawing>
+          <wp:inline distT="0" distB="0" distL="0" distR="0" wp14:anchorId="04C2BD2C" wp14:editId="602538ED">
+            <wp:extent cx="3657600" cy="2468245"/>
+            <wp:effectExtent l="0" t="0" r="0" b="8255"/>
+            <wp:docPr id="1436731734" name="Picture 3"/>
+            <wp:cNvGraphicFramePr>
+              <a:graphicFrameLocks xmlns:a="http://schemas.openxmlformats.org/drawingml/2006/main" noChangeAspect="1"/>
+            </wp:cNvGraphicFramePr>
+            <a:graphic xmlns:a="http://schemas.openxmlformats.org/drawingml/2006/main">
+              <a:graphicData uri="http://schemas.openxmlformats.org/drawingml/2006/picture">
+                <pic:pic xmlns:pic="http://schemas.openxmlformats.org/drawingml/2006/picture">
+                  <pic:nvPicPr>
+                    <pic:cNvPr id="0" name="Picture 5"/>
+                    <pic:cNvPicPr>
+                      <a:picLocks noChangeAspect="1" noChangeArrowheads="1"/>
+                    </pic:cNvPicPr>
+                  </pic:nvPicPr>
+                  <pic:blipFill rotWithShape="1">
+                    <a:blip r:embed="rId8">
+                      <a:extLst>
+                        <a:ext uri="{28A0092B-C50C-407E-A947-70E740481C1C}">
+                          <a14:useLocalDpi xmlns:a14="http://schemas.microsoft.com/office/drawing/2010/main" val="0"/>
+                        </a:ext>
+                      </a:extLst>
+                    </a:blip>
+                    <a:srcRect l="-2" t="14371" r="23099" b="25505"/>
+                    <a:stretch>
+                      <a:fillRect/>
+                    </a:stretch>
+                  </pic:blipFill>
+                  <pic:spPr bwMode="auto">
+                    <a:xfrm>
+                      <a:off x="0" y="0"/>
+                      <a:ext cx="3665915" cy="2473856"/>
+                    </a:xfrm>
+                    <a:prstGeom prst="rect">
+                      <a:avLst/>
+                    </a:prstGeom>
+                    <a:noFill/>
+                    <a:ln>
+                      <a:noFill/>
+                    </a:ln>
+                    <a:extLst>
+                      <a:ext uri="{53640926-AAD7-44D8-BBD7-CCE9431645EC}">
+                        <a14:shadowObscured xmlns:a14="http://schemas.microsoft.com/office/drawing/2010/main"/>
+                      </a:ext>
+                    </a:extLst>
+                  </pic:spPr>
+                </pic:pic>
+              </a:graphicData>
+            </a:graphic>
+          </wp:inline>
+        </w:drawing>
+      </w:r>
+    </w:p>
+    <w:p>
+      <w:r>
+        <w:t xml:space="preserve">This concludes our introductory </w:t>
+      </w:r>
+      <w:proofErr w:type="gramStart"/>
+      <w:r>
+        <w:t>exploratory</w:t>
+      </w:r>
+      <w:proofErr w:type="gramEnd"/>
+      <w:r>
+        <w:t xml:space="preserve"> data analysis.</w:t>
+      </w:r>
+    </w:p>
+    <w:p>
+      <w:r>
+        <w:t>Author</w:t>
+      </w:r>
+      <w:r>
+        <w:t>s</w:t>
+      </w:r>
+      <w:r>
+        <w:t>: Isaiah Chastain (</w:t>
+      </w:r>
+      <w:r>
+        <w:t>25</w:t>
+      </w:r>
+      <w:r>
+        <w:t>%), Dylan Smith (</w:t>
+      </w:r>
+      <w:r>
+        <w:t>25</w:t>
+      </w:r>
+      <w:r>
+        <w:t>%)</w:t>
+      </w:r>
+      <w:r>
+        <w:t>, Lucas Dowlen (25%), Ryan Naleway (25%)</w:t>
       </w:r>
     </w:p>
     <w:p>
@@ -242,7 +386,7 @@
       <w:r>
         <w:t xml:space="preserve">Dataset: </w:t>
       </w:r>
-      <w:hyperlink r:id="rId7" w:history="1">
+      <w:hyperlink r:id="rId9" w:history="1">
         <w:r>
           <w:rPr>
             <w:rStyle w:val="Hyperlink"/>
@@ -254,15 +398,25 @@
     <w:p>
       <w:proofErr w:type="spellStart"/>
       <w:r>
+        <w:t>Github</w:t>
+      </w:r>
+      <w:proofErr w:type="spellEnd"/>
+      <w:r>
+        <w:t xml:space="preserve"> Repo: </w:t>
+      </w:r>
+      <w:hyperlink r:id="rId10" w:history="1">
+        <w:r>
+          <w:rPr>
+            <w:rStyle w:val="Hyperlink"/>
+          </w:rPr>
+          <w:t>https://github.com/IsaiahStain05/CSC-3220-Project.git</w:t>
+        </w:r>
+      </w:hyperlink>
+    </w:p>
+    <w:p>
+      <w:r>
         <w:lastRenderedPageBreak/>
-        <w:t>Github</w:t>
-      </w:r>
-      <w:proofErr w:type="spellEnd"/>
-      <w:r>
-        <w:t xml:space="preserve"> Repo: </w:t>
-      </w:r>
-      <w:r>
-        <w:t>https://github.com/IsaiahStain05/CSC-3220-Project.git</w:t>
+        <w:t>Authors: Isaiah Chastain (100%)</w:t>
       </w:r>
     </w:p>
     <w:sectPr>
@@ -1111,6 +1265,7 @@
   <w:style w:type="character" w:default="1" w:styleId="DefaultParagraphFont">
     <w:name w:val="Default Paragraph Font"/>
     <w:uiPriority w:val="1"/>
+    <w:semiHidden/>
     <w:unhideWhenUsed/>
   </w:style>
   <w:style w:type="table" w:default="1" w:styleId="TableNormal">

</xml_diff>

<commit_message>
Added naive bayes and updated project report
</commit_message>
<xml_diff>
--- a/Project Report.docx
+++ b/Project Report.docx
@@ -56,6 +56,9 @@
       </w:r>
     </w:p>
     <w:p>
+      <w:pPr>
+        <w:ind w:firstLine="360"/>
+      </w:pPr>
       <w:r>
         <w:t xml:space="preserve">In this </w:t>
       </w:r>
@@ -78,18 +81,64 @@
         <w:t>The purpose of this analysis is to determine if a person’s income class may be predicted based off other factors show</w:t>
       </w:r>
       <w:r>
-        <w:t xml:space="preserve">n in the dataset. The models built from our analysis will be tested on pre-partitioned test data from the same dataset </w:t>
-      </w:r>
-      <w:r>
-        <w:t>to</w:t>
-      </w:r>
-      <w:r>
-        <w:t xml:space="preserve"> get a measure of accuracy (more on this in the “Results” section). </w:t>
-      </w:r>
-    </w:p>
-    <w:p>
-      <w:r>
-        <w:t>Authors: Isaiah Chastain (50%), Dylan Smith (50%)</w:t>
+        <w:t xml:space="preserve">n in the dataset. The models built from our analysis will be tested on pre-partitioned test data </w:t>
+      </w:r>
+      <w:r>
+        <w:t xml:space="preserve">and evaluated by their AUC and F1 scores </w:t>
+      </w:r>
+      <w:r>
+        <w:t xml:space="preserve">(more on this in the “Results” section). </w:t>
+      </w:r>
+      <w:r>
+        <w:t xml:space="preserve"> This </w:t>
+      </w:r>
+      <w:r>
+        <w:t>question</w:t>
+      </w:r>
+      <w:r>
+        <w:t xml:space="preserve"> </w:t>
+      </w:r>
+      <w:r>
+        <w:t xml:space="preserve">is </w:t>
+      </w:r>
+      <w:r>
+        <w:t xml:space="preserve">important to banks, Congress, or the IRS.  </w:t>
+      </w:r>
+      <w:r>
+        <w:t>Banks could use this model to predict if somebody is a good candidate for a credit line.  Congress could use this model to consider changes to the tax brackets based on predicted population income class percentages. The IRS could use this model to help conduct audits</w:t>
+      </w:r>
+      <w:r>
+        <w:t>.</w:t>
+      </w:r>
+    </w:p>
+    <w:p>
+      <w:pPr>
+        <w:rPr>
+          <w:color w:val="E8E8E8" w:themeColor="background2"/>
+          <w:sz w:val="6"/>
+          <w:szCs w:val="6"/>
+        </w:rPr>
+      </w:pPr>
+      <w:r>
+        <w:t>Authors: Isaiah Chastain (</w:t>
+      </w:r>
+      <w:r>
+        <w:t>34</w:t>
+      </w:r>
+      <w:r>
+        <w:t>%), Dylan Smith (</w:t>
+      </w:r>
+      <w:r>
+        <w:t>33</w:t>
+      </w:r>
+      <w:r>
+        <w:t>%)</w:t>
+      </w:r>
+      <w:r>
+        <w:t>, Derek Nelson (33%)</w:t>
+      </w:r>
+      <w:r>
+        <w:t xml:space="preserve"> </w:t>
       </w:r>
     </w:p>
     <w:p>
@@ -113,6 +162,9 @@
       </w:r>
     </w:p>
     <w:p>
+      <w:pPr>
+        <w:ind w:firstLine="360"/>
+      </w:pPr>
       <w:r>
         <w:t xml:space="preserve">The dataset we have been given has the following columns:  age, </w:t>
       </w:r>
@@ -168,10 +220,28 @@
       </w:r>
       <w:proofErr w:type="spellEnd"/>
       <w:r>
-        <w:t xml:space="preserve"> branch. Secondly, we realized that all of our NA values were in columns that contained categorical values, not numerical. For this reason, and the fact that our dataset is very large, we chose to simply drop the NA values instead of imputing data into them.  </w:t>
-      </w:r>
-      <w:r>
-        <w:t xml:space="preserve">The only data that we generated (or transformed, more so), was our class column. Instead of having the char datatype categories “&lt;= $50K” and “&gt;$50K”, we converted these values to FALSE and TRUE logical values respectively. </w:t>
+        <w:t xml:space="preserve"> branch. Secondly, we realized that all of our NA values were in columns that contained categorical values, not numerical. For this reason, and the fact that our dataset is very large, we chose to simply drop the</w:t>
+      </w:r>
+      <w:r>
+        <w:t xml:space="preserve"> rows containing</w:t>
+      </w:r>
+      <w:r>
+        <w:t xml:space="preserve"> NA values instead of imputing data into them.</w:t>
+      </w:r>
+      <w:r>
+        <w:t xml:space="preserve"> This left us with 30,161 of our original 32,560 entries.</w:t>
+      </w:r>
+      <w:r>
+        <w:t xml:space="preserve">  </w:t>
+      </w:r>
+      <w:r>
+        <w:t>The only data that we generated was our class column</w:t>
+      </w:r>
+      <w:r>
+        <w:t xml:space="preserve"> - i</w:t>
+      </w:r>
+      <w:r>
+        <w:t xml:space="preserve">nstead of having the char datatype categories “&lt;= $50K” and “&gt;$50K”, we converted these values to FALSE and TRUE logical values respectively. </w:t>
       </w:r>
       <w:r>
         <w:t xml:space="preserve">This dataset has </w:t>
@@ -186,16 +256,23 @@
         <w:t>many</w:t>
       </w:r>
       <w:r>
-        <w:t xml:space="preserve"> outliers, however, for the most part these outliers are not errors – they are simply natural outcomes of capitalis</w:t>
-      </w:r>
-      <w:r>
-        <w:t>m</w:t>
+        <w:t xml:space="preserve"> outliers, however, for the most part these outliers are not errors – they are</w:t>
+      </w:r>
+      <w:r>
+        <w:t xml:space="preserve"> valid entries in which the people genuinely just made far more than the general population</w:t>
       </w:r>
       <w:r>
         <w:t>.</w:t>
       </w:r>
       <w:r>
-        <w:t xml:space="preserve">  This dataset does seem to max out at $99,999 for values that may possibly be greater than $99,999 in the “capital-gain” column.</w:t>
+        <w:t xml:space="preserve">  We cannot get rid of these entries, as it would skew the data incorrectly.</w:t>
+      </w:r>
+      <w:r>
+        <w:t xml:space="preserve">  This dataset does </w:t>
+      </w:r>
+      <w:r>
+        <w:lastRenderedPageBreak/>
+        <w:t>seem to max out at $99,999 for values that may possibly be greater than $99,999 in the “capital-gain” column.</w:t>
       </w:r>
       <w:r>
         <w:t xml:space="preserve"> </w:t>
@@ -207,7 +284,6 @@
     </w:p>
     <w:p>
       <w:r>
-        <w:lastRenderedPageBreak/>
         <w:t>Here is the full correlation graph:</w:t>
       </w:r>
       <w:bookmarkEnd w:id="0"/>
@@ -215,6 +291,9 @@
         <w:br/>
       </w:r>
       <w:r>
+        <w:rPr>
+          <w:noProof/>
+        </w:rPr>
         <w:drawing>
           <wp:inline distT="0" distB="0" distL="0" distR="0" wp14:anchorId="68BF2F42" wp14:editId="5F99EA08">
             <wp:extent cx="5943600" cy="2899410"/>
@@ -325,19 +404,6 @@
     </w:p>
     <w:p>
       <w:r>
-        <w:t xml:space="preserve">This concludes our introductory </w:t>
-      </w:r>
-      <w:proofErr w:type="gramStart"/>
-      <w:r>
-        <w:t>exploratory</w:t>
-      </w:r>
-      <w:proofErr w:type="gramEnd"/>
-      <w:r>
-        <w:t xml:space="preserve"> data analysis.</w:t>
-      </w:r>
-    </w:p>
-    <w:p>
-      <w:r>
         <w:t>Author</w:t>
       </w:r>
       <w:r>
@@ -379,11 +445,359 @@
           <w:b/>
           <w:bCs/>
         </w:rPr>
+        <w:lastRenderedPageBreak/>
+        <w:t>Methods</w:t>
+      </w:r>
+    </w:p>
+    <w:p>
+      <w:r>
+        <w:tab/>
+        <w:t xml:space="preserve">Our initial step in tackling this problem is data cleaning – as mentioned before, we had to convert the “ ?” entries to NA’s and then drop the rows containing those NA’s. After cleaning our data, we converted our “class” column from a char datatype to a logical datatype. We also created correlation coefficients that determined the weight and direction of a variable’s influence on whether the person described by that variable would make over $50K. </w:t>
+      </w:r>
+      <w:r>
+        <w:t xml:space="preserve"> As our </w:t>
+      </w:r>
+      <w:r>
+        <w:t xml:space="preserve">machine learning </w:t>
+      </w:r>
+      <w:r>
+        <w:t xml:space="preserve">model needs to do a classification task, we considered using a logistic model, a random forest model, a naïve bayes model, or an </w:t>
+      </w:r>
+      <w:proofErr w:type="spellStart"/>
+      <w:r>
+        <w:t>XGBoost</w:t>
+      </w:r>
+      <w:proofErr w:type="spellEnd"/>
+      <w:r>
+        <w:t xml:space="preserve"> model. All of these models did work, however, by evaluating accuracy, precision, and AUC, we discovered that some were more proficient than others at predicting the income class. Individual model performance will be discussed in the </w:t>
+      </w:r>
+      <w:r>
+        <w:t>Results</w:t>
+      </w:r>
+      <w:r>
+        <w:t xml:space="preserve"> section.</w:t>
+      </w:r>
+    </w:p>
+    <w:p>
+      <w:r>
+        <w:t>Authors: Isaiah Chastain (20%), Derek Nelson (20%), Dylan Smith (20%), Lucas Dowlen (20%), Ryan Naleway (20%)</w:t>
+      </w:r>
+    </w:p>
+    <w:p>
+      <w:pPr>
+        <w:pStyle w:val="ListParagraph"/>
+        <w:numPr>
+          <w:ilvl w:val="0"/>
+          <w:numId w:val="2"/>
+        </w:numPr>
+        <w:rPr>
+          <w:b/>
+          <w:bCs/>
+        </w:rPr>
+      </w:pPr>
+      <w:r>
+        <w:rPr>
+          <w:b/>
+          <w:bCs/>
+        </w:rPr>
+        <w:t>Tools</w:t>
+      </w:r>
+    </w:p>
+    <w:p>
+      <w:pPr>
+        <w:ind w:firstLine="360"/>
+      </w:pPr>
+      <w:r>
+        <w:t>For our project, since this is a classification issue, we must</w:t>
+      </w:r>
+      <w:r>
+        <w:t xml:space="preserve"> use a machine learning model.  We used the following libraries: </w:t>
+      </w:r>
+      <w:r>
+        <w:t>ggplot2</w:t>
+      </w:r>
+      <w:r>
+        <w:t xml:space="preserve"> for visualization and ti</w:t>
+      </w:r>
+      <w:proofErr w:type="spellStart"/>
+      <w:r>
+        <w:t>dymodels</w:t>
+      </w:r>
+      <w:proofErr w:type="spellEnd"/>
+      <w:r>
+        <w:t xml:space="preserve">, </w:t>
+      </w:r>
+      <w:proofErr w:type="spellStart"/>
+      <w:r>
+        <w:t>dplyr</w:t>
+      </w:r>
+      <w:proofErr w:type="spellEnd"/>
+      <w:r>
+        <w:t xml:space="preserve">, </w:t>
+      </w:r>
+      <w:proofErr w:type="spellStart"/>
+      <w:r>
+        <w:t>randomForest</w:t>
+      </w:r>
+      <w:proofErr w:type="spellEnd"/>
+      <w:r>
+        <w:t xml:space="preserve">, </w:t>
+      </w:r>
+      <w:proofErr w:type="spellStart"/>
+      <w:r>
+        <w:t>xgboost</w:t>
+      </w:r>
+      <w:proofErr w:type="spellEnd"/>
+      <w:r>
+        <w:t xml:space="preserve">, </w:t>
+      </w:r>
+      <w:proofErr w:type="spellStart"/>
+      <w:r>
+        <w:t>discrim</w:t>
+      </w:r>
+      <w:proofErr w:type="spellEnd"/>
+      <w:r>
+        <w:t xml:space="preserve">, </w:t>
+      </w:r>
+      <w:proofErr w:type="spellStart"/>
+      <w:r>
+        <w:t>naivebayes</w:t>
+      </w:r>
+      <w:proofErr w:type="spellEnd"/>
+      <w:r>
+        <w:t xml:space="preserve"> for machine learning model integration and experimentation. The general process we used for integrating a model is as such: </w:t>
+      </w:r>
+    </w:p>
+    <w:p>
+      <w:pPr>
+        <w:pStyle w:val="ListParagraph"/>
+        <w:numPr>
+          <w:ilvl w:val="0"/>
+          <w:numId w:val="4"/>
+        </w:numPr>
+      </w:pPr>
+      <w:r>
+        <w:t>S</w:t>
+      </w:r>
+      <w:r>
+        <w:t xml:space="preserve">plit training and testing data with </w:t>
+      </w:r>
+      <w:proofErr w:type="spellStart"/>
+      <w:r>
+        <w:t>initial_split</w:t>
+      </w:r>
+      <w:proofErr w:type="spellEnd"/>
+      <w:r>
+        <w:t>()</w:t>
+      </w:r>
+    </w:p>
+    <w:p>
+      <w:pPr>
+        <w:pStyle w:val="ListParagraph"/>
+        <w:numPr>
+          <w:ilvl w:val="0"/>
+          <w:numId w:val="4"/>
+        </w:numPr>
+      </w:pPr>
+      <w:r>
+        <w:t>D</w:t>
+      </w:r>
+      <w:r>
+        <w:t>efine the model with its parameters</w:t>
+      </w:r>
+    </w:p>
+    <w:p>
+      <w:pPr>
+        <w:pStyle w:val="ListParagraph"/>
+        <w:numPr>
+          <w:ilvl w:val="0"/>
+          <w:numId w:val="4"/>
+        </w:numPr>
+      </w:pPr>
+      <w:r>
+        <w:t>D</w:t>
+      </w:r>
+      <w:r>
+        <w:t>efine a recipe (recipe &lt;- recipe(class ~ ., adults) for all models)</w:t>
+      </w:r>
+    </w:p>
+    <w:p>
+      <w:pPr>
+        <w:pStyle w:val="ListParagraph"/>
+        <w:numPr>
+          <w:ilvl w:val="0"/>
+          <w:numId w:val="4"/>
+        </w:numPr>
+      </w:pPr>
+      <w:r>
+        <w:t>D</w:t>
+      </w:r>
+      <w:r>
+        <w:t xml:space="preserve">efine a workflow and add the recipe and model (workflow() |&gt; </w:t>
+      </w:r>
+      <w:proofErr w:type="spellStart"/>
+      <w:r>
+        <w:t>add_recipe</w:t>
+      </w:r>
+      <w:proofErr w:type="spellEnd"/>
+      <w:r>
+        <w:t xml:space="preserve">() |&gt; </w:t>
+      </w:r>
+      <w:proofErr w:type="spellStart"/>
+      <w:r>
+        <w:t>add_model</w:t>
+      </w:r>
+      <w:proofErr w:type="spellEnd"/>
+      <w:r>
+        <w:t>)</w:t>
+      </w:r>
+    </w:p>
+    <w:p>
+      <w:pPr>
+        <w:pStyle w:val="ListParagraph"/>
+        <w:numPr>
+          <w:ilvl w:val="0"/>
+          <w:numId w:val="4"/>
+        </w:numPr>
+      </w:pPr>
+      <w:r>
+        <w:t>F</w:t>
+      </w:r>
+      <w:r>
+        <w:t>it the model to our training data</w:t>
+      </w:r>
+    </w:p>
+    <w:p>
+      <w:pPr>
+        <w:pStyle w:val="ListParagraph"/>
+        <w:numPr>
+          <w:ilvl w:val="0"/>
+          <w:numId w:val="4"/>
+        </w:numPr>
+      </w:pPr>
+      <w:r>
+        <w:t>P</w:t>
+      </w:r>
+      <w:r>
+        <w:t>redict the outcome of the model on our testing data</w:t>
+      </w:r>
+    </w:p>
+    <w:p>
+      <w:pPr>
+        <w:pStyle w:val="ListParagraph"/>
+        <w:ind w:left="360"/>
+      </w:pPr>
+    </w:p>
+    <w:p>
+      <w:pPr>
+        <w:pStyle w:val="ListParagraph"/>
+        <w:ind w:left="0" w:firstLine="360"/>
+      </w:pPr>
+      <w:r>
+        <w:t>Once</w:t>
+      </w:r>
+      <w:r>
+        <w:t xml:space="preserve"> we predicted the outcomes, we bound the columns of our testing data to our predicted outcome data frame for easier metric calculations (predict(</w:t>
+      </w:r>
+      <w:proofErr w:type="spellStart"/>
+      <w:r>
+        <w:t>fitted_model</w:t>
+      </w:r>
+      <w:proofErr w:type="spellEnd"/>
+      <w:r>
+        <w:t xml:space="preserve">, </w:t>
+      </w:r>
+      <w:proofErr w:type="spellStart"/>
+      <w:r>
+        <w:t>new_data</w:t>
+      </w:r>
+      <w:proofErr w:type="spellEnd"/>
+      <w:r>
+        <w:t xml:space="preserve"> = test) |&gt; </w:t>
+      </w:r>
+      <w:proofErr w:type="spellStart"/>
+      <w:r>
+        <w:t>bind_cols</w:t>
+      </w:r>
+      <w:proofErr w:type="spellEnd"/>
+      <w:r>
+        <w:t>(test)).</w:t>
+      </w:r>
+      <w:r>
+        <w:t xml:space="preserve"> From this point, we began testing our individual models to see which one performed the best.</w:t>
+      </w:r>
+    </w:p>
+    <w:p>
+      <w:r>
+        <w:t xml:space="preserve">Authors: </w:t>
+      </w:r>
+      <w:r>
+        <w:t>Isaiah Chastain (20%), Derek Nelson (20%), Dylan Smith (20%), Lucas Dowlen (20%), Ryan Naleway (20%)</w:t>
+      </w:r>
+    </w:p>
+    <w:p>
+      <w:pPr>
+        <w:pStyle w:val="ListParagraph"/>
+        <w:numPr>
+          <w:ilvl w:val="0"/>
+          <w:numId w:val="2"/>
+        </w:numPr>
+        <w:rPr>
+          <w:b/>
+          <w:bCs/>
+        </w:rPr>
+      </w:pPr>
+      <w:r>
+        <w:rPr>
+          <w:b/>
+          <w:bCs/>
+        </w:rPr>
+        <w:t>Results</w:t>
+      </w:r>
+    </w:p>
+    <w:p>
+      <w:pPr>
+        <w:pStyle w:val="ListParagraph"/>
+        <w:numPr>
+          <w:ilvl w:val="0"/>
+          <w:numId w:val="2"/>
+        </w:numPr>
+        <w:rPr>
+          <w:b/>
+          <w:bCs/>
+        </w:rPr>
+      </w:pPr>
+      <w:r>
+        <w:rPr>
+          <w:b/>
+          <w:bCs/>
+        </w:rPr>
+        <w:t>Summary and Conclusions</w:t>
+      </w:r>
+    </w:p>
+    <w:p>
+      <w:pPr>
+        <w:pStyle w:val="ListParagraph"/>
+        <w:numPr>
+          <w:ilvl w:val="0"/>
+          <w:numId w:val="2"/>
+        </w:numPr>
+        <w:rPr>
+          <w:b/>
+          <w:bCs/>
+        </w:rPr>
+      </w:pPr>
+      <w:r>
+        <w:rPr>
+          <w:b/>
+          <w:bCs/>
+        </w:rPr>
         <w:t>Appendix</w:t>
       </w:r>
     </w:p>
     <w:p>
       <w:r>
+        <w:lastRenderedPageBreak/>
         <w:t xml:space="preserve">Dataset: </w:t>
       </w:r>
       <w:hyperlink r:id="rId9" w:history="1">
@@ -415,7 +829,146 @@
     </w:p>
     <w:p>
       <w:r>
-        <w:lastRenderedPageBreak/>
+        <w:t>Documentation:</w:t>
+      </w:r>
+    </w:p>
+    <w:p>
+      <w:pPr>
+        <w:pStyle w:val="ListParagraph"/>
+        <w:numPr>
+          <w:ilvl w:val="0"/>
+          <w:numId w:val="5"/>
+        </w:numPr>
+      </w:pPr>
+      <w:r>
+        <w:t xml:space="preserve">Ggplot2: </w:t>
+      </w:r>
+      <w:r>
+        <w:t>https://cran.r-project.org/web/packages/ggplot2/ggplot2.pdf</w:t>
+      </w:r>
+    </w:p>
+    <w:p>
+      <w:pPr>
+        <w:pStyle w:val="ListParagraph"/>
+        <w:numPr>
+          <w:ilvl w:val="0"/>
+          <w:numId w:val="5"/>
+        </w:numPr>
+      </w:pPr>
+      <w:proofErr w:type="spellStart"/>
+      <w:r>
+        <w:t>Tidymodels</w:t>
+      </w:r>
+      <w:proofErr w:type="spellEnd"/>
+      <w:r>
+        <w:t xml:space="preserve">: </w:t>
+      </w:r>
+      <w:r>
+        <w:t>https://cran.r-project.org/web/packages/tidymodels/tidymodels.pdf</w:t>
+      </w:r>
+    </w:p>
+    <w:p>
+      <w:pPr>
+        <w:pStyle w:val="ListParagraph"/>
+        <w:numPr>
+          <w:ilvl w:val="0"/>
+          <w:numId w:val="5"/>
+        </w:numPr>
+      </w:pPr>
+      <w:proofErr w:type="spellStart"/>
+      <w:r>
+        <w:t>Dplyr</w:t>
+      </w:r>
+      <w:proofErr w:type="spellEnd"/>
+      <w:r>
+        <w:t xml:space="preserve">: </w:t>
+      </w:r>
+      <w:r>
+        <w:t>https://cran.r-project.org/web/packages/dplyr/vignettes/dplyr.html</w:t>
+      </w:r>
+    </w:p>
+    <w:p>
+      <w:pPr>
+        <w:pStyle w:val="ListParagraph"/>
+        <w:numPr>
+          <w:ilvl w:val="0"/>
+          <w:numId w:val="5"/>
+        </w:numPr>
+      </w:pPr>
+      <w:proofErr w:type="spellStart"/>
+      <w:r>
+        <w:t>randomForest</w:t>
+      </w:r>
+      <w:proofErr w:type="spellEnd"/>
+      <w:r>
+        <w:t xml:space="preserve">: </w:t>
+      </w:r>
+      <w:r>
+        <w:t>https://cran.r-project.org/web/packages/randomForest/randomForest.pdf</w:t>
+      </w:r>
+    </w:p>
+    <w:p>
+      <w:pPr>
+        <w:pStyle w:val="ListParagraph"/>
+        <w:numPr>
+          <w:ilvl w:val="0"/>
+          <w:numId w:val="5"/>
+        </w:numPr>
+      </w:pPr>
+      <w:proofErr w:type="spellStart"/>
+      <w:r>
+        <w:t>xgboost</w:t>
+      </w:r>
+      <w:proofErr w:type="spellEnd"/>
+      <w:r>
+        <w:t xml:space="preserve">: </w:t>
+      </w:r>
+      <w:r>
+        <w:t>https://cran.r-project.org/web/packages/xgboost/xgboost.pdf</w:t>
+      </w:r>
+    </w:p>
+    <w:p>
+      <w:pPr>
+        <w:pStyle w:val="ListParagraph"/>
+        <w:numPr>
+          <w:ilvl w:val="0"/>
+          <w:numId w:val="5"/>
+        </w:numPr>
+      </w:pPr>
+      <w:proofErr w:type="spellStart"/>
+      <w:r>
+        <w:t>discrim</w:t>
+      </w:r>
+      <w:proofErr w:type="spellEnd"/>
+      <w:r>
+        <w:t xml:space="preserve">: </w:t>
+      </w:r>
+      <w:r>
+        <w:t>https://cran.r-project.org/web/packages/discrim/discrim.pdf</w:t>
+      </w:r>
+    </w:p>
+    <w:p>
+      <w:pPr>
+        <w:pStyle w:val="ListParagraph"/>
+        <w:numPr>
+          <w:ilvl w:val="0"/>
+          <w:numId w:val="5"/>
+        </w:numPr>
+      </w:pPr>
+      <w:proofErr w:type="spellStart"/>
+      <w:r>
+        <w:t>naivebayes</w:t>
+      </w:r>
+      <w:proofErr w:type="spellEnd"/>
+      <w:r>
+        <w:t xml:space="preserve">: </w:t>
+      </w:r>
+      <w:r>
+        <w:t>https://cran.r-project.org/web/packages/naivebayes/naivebayes.pdf</w:t>
+      </w:r>
+    </w:p>
+    <w:p>
+      <w:r>
         <w:t>Authors: Isaiah Chastain (100%)</w:t>
       </w:r>
     </w:p>
@@ -484,7 +1037,7 @@
   <w:abstractNum w:abstractNumId="0" w15:restartNumberingAfterBreak="0">
     <w:nsid w:val="0D896B24"/>
     <w:multiLevelType w:val="hybridMultilevel"/>
-    <w:tmpl w:val="105277EE"/>
+    <w:tmpl w:val="45EA6E7C"/>
     <w:lvl w:ilvl="0" w:tplc="0409000F">
       <w:start w:val="1"/>
       <w:numFmt w:val="decimal"/>
@@ -568,6 +1121,205 @@
     </w:lvl>
   </w:abstractNum>
   <w:abstractNum w:abstractNumId="1" w15:restartNumberingAfterBreak="0">
+    <w:nsid w:val="237A2572"/>
+    <w:multiLevelType w:val="multilevel"/>
+    <w:tmpl w:val="0409001D"/>
+    <w:lvl w:ilvl="0">
+      <w:start w:val="1"/>
+      <w:numFmt w:val="decimal"/>
+      <w:lvlText w:val="%1)"/>
+      <w:lvlJc w:val="left"/>
+      <w:pPr>
+        <w:ind w:left="360" w:hanging="360"/>
+      </w:pPr>
+    </w:lvl>
+    <w:lvl w:ilvl="1">
+      <w:start w:val="1"/>
+      <w:numFmt w:val="lowerLetter"/>
+      <w:lvlText w:val="%2)"/>
+      <w:lvlJc w:val="left"/>
+      <w:pPr>
+        <w:ind w:left="720" w:hanging="360"/>
+      </w:pPr>
+    </w:lvl>
+    <w:lvl w:ilvl="2">
+      <w:start w:val="1"/>
+      <w:numFmt w:val="lowerRoman"/>
+      <w:lvlText w:val="%3)"/>
+      <w:lvlJc w:val="left"/>
+      <w:pPr>
+        <w:ind w:left="1080" w:hanging="360"/>
+      </w:pPr>
+    </w:lvl>
+    <w:lvl w:ilvl="3">
+      <w:start w:val="1"/>
+      <w:numFmt w:val="decimal"/>
+      <w:lvlText w:val="(%4)"/>
+      <w:lvlJc w:val="left"/>
+      <w:pPr>
+        <w:ind w:left="1440" w:hanging="360"/>
+      </w:pPr>
+    </w:lvl>
+    <w:lvl w:ilvl="4">
+      <w:start w:val="1"/>
+      <w:numFmt w:val="lowerLetter"/>
+      <w:lvlText w:val="(%5)"/>
+      <w:lvlJc w:val="left"/>
+      <w:pPr>
+        <w:ind w:left="1800" w:hanging="360"/>
+      </w:pPr>
+    </w:lvl>
+    <w:lvl w:ilvl="5">
+      <w:start w:val="1"/>
+      <w:numFmt w:val="lowerRoman"/>
+      <w:lvlText w:val="(%6)"/>
+      <w:lvlJc w:val="left"/>
+      <w:pPr>
+        <w:ind w:left="2160" w:hanging="360"/>
+      </w:pPr>
+    </w:lvl>
+    <w:lvl w:ilvl="6">
+      <w:start w:val="1"/>
+      <w:numFmt w:val="decimal"/>
+      <w:lvlText w:val="%7."/>
+      <w:lvlJc w:val="left"/>
+      <w:pPr>
+        <w:ind w:left="2520" w:hanging="360"/>
+      </w:pPr>
+    </w:lvl>
+    <w:lvl w:ilvl="7">
+      <w:start w:val="1"/>
+      <w:numFmt w:val="lowerLetter"/>
+      <w:lvlText w:val="%8."/>
+      <w:lvlJc w:val="left"/>
+      <w:pPr>
+        <w:ind w:left="2880" w:hanging="360"/>
+      </w:pPr>
+    </w:lvl>
+    <w:lvl w:ilvl="8">
+      <w:start w:val="1"/>
+      <w:numFmt w:val="lowerRoman"/>
+      <w:lvlText w:val="%9."/>
+      <w:lvlJc w:val="left"/>
+      <w:pPr>
+        <w:ind w:left="3240" w:hanging="360"/>
+      </w:pPr>
+    </w:lvl>
+  </w:abstractNum>
+  <w:abstractNum w:abstractNumId="2" w15:restartNumberingAfterBreak="0">
+    <w:nsid w:val="47AE17EF"/>
+    <w:multiLevelType w:val="hybridMultilevel"/>
+    <w:tmpl w:val="9E2C9BE4"/>
+    <w:lvl w:ilvl="0" w:tplc="04090001">
+      <w:start w:val="1"/>
+      <w:numFmt w:val="bullet"/>
+      <w:lvlText w:val=""/>
+      <w:lvlJc w:val="left"/>
+      <w:pPr>
+        <w:ind w:left="720" w:hanging="360"/>
+      </w:pPr>
+      <w:rPr>
+        <w:rFonts w:ascii="Symbol" w:hAnsi="Symbol" w:hint="default"/>
+      </w:rPr>
+    </w:lvl>
+    <w:lvl w:ilvl="1" w:tplc="04090003" w:tentative="1">
+      <w:start w:val="1"/>
+      <w:numFmt w:val="bullet"/>
+      <w:lvlText w:val="o"/>
+      <w:lvlJc w:val="left"/>
+      <w:pPr>
+        <w:ind w:left="1440" w:hanging="360"/>
+      </w:pPr>
+      <w:rPr>
+        <w:rFonts w:ascii="Courier New" w:hAnsi="Courier New" w:cs="Courier New" w:hint="default"/>
+      </w:rPr>
+    </w:lvl>
+    <w:lvl w:ilvl="2" w:tplc="04090005" w:tentative="1">
+      <w:start w:val="1"/>
+      <w:numFmt w:val="bullet"/>
+      <w:lvlText w:val=""/>
+      <w:lvlJc w:val="left"/>
+      <w:pPr>
+        <w:ind w:left="2160" w:hanging="360"/>
+      </w:pPr>
+      <w:rPr>
+        <w:rFonts w:ascii="Wingdings" w:hAnsi="Wingdings" w:hint="default"/>
+      </w:rPr>
+    </w:lvl>
+    <w:lvl w:ilvl="3" w:tplc="04090001" w:tentative="1">
+      <w:start w:val="1"/>
+      <w:numFmt w:val="bullet"/>
+      <w:lvlText w:val=""/>
+      <w:lvlJc w:val="left"/>
+      <w:pPr>
+        <w:ind w:left="2880" w:hanging="360"/>
+      </w:pPr>
+      <w:rPr>
+        <w:rFonts w:ascii="Symbol" w:hAnsi="Symbol" w:hint="default"/>
+      </w:rPr>
+    </w:lvl>
+    <w:lvl w:ilvl="4" w:tplc="04090003" w:tentative="1">
+      <w:start w:val="1"/>
+      <w:numFmt w:val="bullet"/>
+      <w:lvlText w:val="o"/>
+      <w:lvlJc w:val="left"/>
+      <w:pPr>
+        <w:ind w:left="3600" w:hanging="360"/>
+      </w:pPr>
+      <w:rPr>
+        <w:rFonts w:ascii="Courier New" w:hAnsi="Courier New" w:cs="Courier New" w:hint="default"/>
+      </w:rPr>
+    </w:lvl>
+    <w:lvl w:ilvl="5" w:tplc="04090005" w:tentative="1">
+      <w:start w:val="1"/>
+      <w:numFmt w:val="bullet"/>
+      <w:lvlText w:val=""/>
+      <w:lvlJc w:val="left"/>
+      <w:pPr>
+        <w:ind w:left="4320" w:hanging="360"/>
+      </w:pPr>
+      <w:rPr>
+        <w:rFonts w:ascii="Wingdings" w:hAnsi="Wingdings" w:hint="default"/>
+      </w:rPr>
+    </w:lvl>
+    <w:lvl w:ilvl="6" w:tplc="04090001" w:tentative="1">
+      <w:start w:val="1"/>
+      <w:numFmt w:val="bullet"/>
+      <w:lvlText w:val=""/>
+      <w:lvlJc w:val="left"/>
+      <w:pPr>
+        <w:ind w:left="5040" w:hanging="360"/>
+      </w:pPr>
+      <w:rPr>
+        <w:rFonts w:ascii="Symbol" w:hAnsi="Symbol" w:hint="default"/>
+      </w:rPr>
+    </w:lvl>
+    <w:lvl w:ilvl="7" w:tplc="04090003" w:tentative="1">
+      <w:start w:val="1"/>
+      <w:numFmt w:val="bullet"/>
+      <w:lvlText w:val="o"/>
+      <w:lvlJc w:val="left"/>
+      <w:pPr>
+        <w:ind w:left="5760" w:hanging="360"/>
+      </w:pPr>
+      <w:rPr>
+        <w:rFonts w:ascii="Courier New" w:hAnsi="Courier New" w:cs="Courier New" w:hint="default"/>
+      </w:rPr>
+    </w:lvl>
+    <w:lvl w:ilvl="8" w:tplc="04090005" w:tentative="1">
+      <w:start w:val="1"/>
+      <w:numFmt w:val="bullet"/>
+      <w:lvlText w:val=""/>
+      <w:lvlJc w:val="left"/>
+      <w:pPr>
+        <w:ind w:left="6480" w:hanging="360"/>
+      </w:pPr>
+      <w:rPr>
+        <w:rFonts w:ascii="Wingdings" w:hAnsi="Wingdings" w:hint="default"/>
+      </w:rPr>
+    </w:lvl>
+  </w:abstractNum>
+  <w:abstractNum w:abstractNumId="3" w15:restartNumberingAfterBreak="0">
     <w:nsid w:val="784243A5"/>
     <w:multiLevelType w:val="hybridMultilevel"/>
     <w:tmpl w:val="9DE01182"/>
@@ -653,11 +1405,133 @@
       </w:pPr>
     </w:lvl>
   </w:abstractNum>
+  <w:abstractNum w:abstractNumId="4" w15:restartNumberingAfterBreak="0">
+    <w:nsid w:val="7C7A3384"/>
+    <w:multiLevelType w:val="hybridMultilevel"/>
+    <w:tmpl w:val="13BA31B8"/>
+    <w:lvl w:ilvl="0" w:tplc="04090001">
+      <w:start w:val="1"/>
+      <w:numFmt w:val="bullet"/>
+      <w:lvlText w:val=""/>
+      <w:lvlJc w:val="left"/>
+      <w:pPr>
+        <w:ind w:left="720" w:hanging="360"/>
+      </w:pPr>
+      <w:rPr>
+        <w:rFonts w:ascii="Symbol" w:hAnsi="Symbol" w:hint="default"/>
+      </w:rPr>
+    </w:lvl>
+    <w:lvl w:ilvl="1" w:tplc="04090003" w:tentative="1">
+      <w:start w:val="1"/>
+      <w:numFmt w:val="bullet"/>
+      <w:lvlText w:val="o"/>
+      <w:lvlJc w:val="left"/>
+      <w:pPr>
+        <w:ind w:left="1440" w:hanging="360"/>
+      </w:pPr>
+      <w:rPr>
+        <w:rFonts w:ascii="Courier New" w:hAnsi="Courier New" w:cs="Courier New" w:hint="default"/>
+      </w:rPr>
+    </w:lvl>
+    <w:lvl w:ilvl="2" w:tplc="04090005" w:tentative="1">
+      <w:start w:val="1"/>
+      <w:numFmt w:val="bullet"/>
+      <w:lvlText w:val=""/>
+      <w:lvlJc w:val="left"/>
+      <w:pPr>
+        <w:ind w:left="2160" w:hanging="360"/>
+      </w:pPr>
+      <w:rPr>
+        <w:rFonts w:ascii="Wingdings" w:hAnsi="Wingdings" w:hint="default"/>
+      </w:rPr>
+    </w:lvl>
+    <w:lvl w:ilvl="3" w:tplc="04090001" w:tentative="1">
+      <w:start w:val="1"/>
+      <w:numFmt w:val="bullet"/>
+      <w:lvlText w:val=""/>
+      <w:lvlJc w:val="left"/>
+      <w:pPr>
+        <w:ind w:left="2880" w:hanging="360"/>
+      </w:pPr>
+      <w:rPr>
+        <w:rFonts w:ascii="Symbol" w:hAnsi="Symbol" w:hint="default"/>
+      </w:rPr>
+    </w:lvl>
+    <w:lvl w:ilvl="4" w:tplc="04090003" w:tentative="1">
+      <w:start w:val="1"/>
+      <w:numFmt w:val="bullet"/>
+      <w:lvlText w:val="o"/>
+      <w:lvlJc w:val="left"/>
+      <w:pPr>
+        <w:ind w:left="3600" w:hanging="360"/>
+      </w:pPr>
+      <w:rPr>
+        <w:rFonts w:ascii="Courier New" w:hAnsi="Courier New" w:cs="Courier New" w:hint="default"/>
+      </w:rPr>
+    </w:lvl>
+    <w:lvl w:ilvl="5" w:tplc="04090005" w:tentative="1">
+      <w:start w:val="1"/>
+      <w:numFmt w:val="bullet"/>
+      <w:lvlText w:val=""/>
+      <w:lvlJc w:val="left"/>
+      <w:pPr>
+        <w:ind w:left="4320" w:hanging="360"/>
+      </w:pPr>
+      <w:rPr>
+        <w:rFonts w:ascii="Wingdings" w:hAnsi="Wingdings" w:hint="default"/>
+      </w:rPr>
+    </w:lvl>
+    <w:lvl w:ilvl="6" w:tplc="04090001" w:tentative="1">
+      <w:start w:val="1"/>
+      <w:numFmt w:val="bullet"/>
+      <w:lvlText w:val=""/>
+      <w:lvlJc w:val="left"/>
+      <w:pPr>
+        <w:ind w:left="5040" w:hanging="360"/>
+      </w:pPr>
+      <w:rPr>
+        <w:rFonts w:ascii="Symbol" w:hAnsi="Symbol" w:hint="default"/>
+      </w:rPr>
+    </w:lvl>
+    <w:lvl w:ilvl="7" w:tplc="04090003" w:tentative="1">
+      <w:start w:val="1"/>
+      <w:numFmt w:val="bullet"/>
+      <w:lvlText w:val="o"/>
+      <w:lvlJc w:val="left"/>
+      <w:pPr>
+        <w:ind w:left="5760" w:hanging="360"/>
+      </w:pPr>
+      <w:rPr>
+        <w:rFonts w:ascii="Courier New" w:hAnsi="Courier New" w:cs="Courier New" w:hint="default"/>
+      </w:rPr>
+    </w:lvl>
+    <w:lvl w:ilvl="8" w:tplc="04090005" w:tentative="1">
+      <w:start w:val="1"/>
+      <w:numFmt w:val="bullet"/>
+      <w:lvlText w:val=""/>
+      <w:lvlJc w:val="left"/>
+      <w:pPr>
+        <w:ind w:left="6480" w:hanging="360"/>
+      </w:pPr>
+      <w:rPr>
+        <w:rFonts w:ascii="Wingdings" w:hAnsi="Wingdings" w:hint="default"/>
+      </w:rPr>
+    </w:lvl>
+  </w:abstractNum>
   <w:num w:numId="1" w16cid:durableId="70275233">
-    <w:abstractNumId w:val="1"/>
+    <w:abstractNumId w:val="3"/>
   </w:num>
   <w:num w:numId="2" w16cid:durableId="288782117">
     <w:abstractNumId w:val="0"/>
+  </w:num>
+  <w:num w:numId="3" w16cid:durableId="68384161">
+    <w:abstractNumId w:val="4"/>
+  </w:num>
+  <w:num w:numId="4" w16cid:durableId="1731658565">
+    <w:abstractNumId w:val="1"/>
+  </w:num>
+  <w:num w:numId="5" w16cid:durableId="1989939085">
+    <w:abstractNumId w:val="2"/>
   </w:num>
 </w:numbering>
 </file>

</xml_diff>

<commit_message>
Updated Project Report (docx and md)
</commit_message>
<xml_diff>
--- a/Project Report.docx
+++ b/Project Report.docx
@@ -166,23 +166,451 @@
         <w:ind w:firstLine="360"/>
       </w:pPr>
       <w:r>
-        <w:t xml:space="preserve">The dataset we have been given has the following columns:  age, </w:t>
-      </w:r>
-      <w:proofErr w:type="spellStart"/>
-      <w:r>
-        <w:t>workclass</w:t>
-      </w:r>
-      <w:proofErr w:type="spellEnd"/>
-      <w:r>
-        <w:t xml:space="preserve"> (their employment status/employer), </w:t>
-      </w:r>
-      <w:proofErr w:type="spellStart"/>
-      <w:r>
-        <w:t>fnlwgt</w:t>
-      </w:r>
-      <w:proofErr w:type="spellEnd"/>
-      <w:r>
-        <w:t xml:space="preserve"> (the sampling weight – how many people are represented by the other statistics described in the row of this instance), education, education-num (a numerical representation of this instance’s education level), marital-status, occupation, relationship, race, sex, capital-gain (monetary gain through sale of assets), capital-loss (monetary loss through sale of assets), hours-per-week (worked), native-country, and class (whether the person(s) described by this row makes less than or equal to $50K annually, or more than $50K annually). </w:t>
+        <w:t xml:space="preserve">The dataset we have been given has the following columns:  </w:t>
+      </w:r>
+    </w:p>
+    <w:tbl>
+      <w:tblPr>
+        <w:tblStyle w:val="TableGrid"/>
+        <w:tblW w:w="0" w:type="auto"/>
+        <w:jc w:val="center"/>
+        <w:tblLayout w:type="fixed"/>
+        <w:tblLook w:val="04A0" w:firstRow="1" w:lastRow="0" w:firstColumn="1" w:lastColumn="0" w:noHBand="0" w:noVBand="1"/>
+      </w:tblPr>
+      <w:tblGrid>
+        <w:gridCol w:w="1885"/>
+        <w:gridCol w:w="6660"/>
+      </w:tblGrid>
+      <w:tr>
+        <w:trPr>
+          <w:jc w:val="center"/>
+        </w:trPr>
+        <w:tc>
+          <w:tcPr>
+            <w:tcW w:w="1885" w:type="dxa"/>
+          </w:tcPr>
+          <w:p>
+            <w:pPr>
+              <w:jc w:val="center"/>
+            </w:pPr>
+            <w:r>
+              <w:t>Column Name</w:t>
+            </w:r>
+          </w:p>
+        </w:tc>
+        <w:tc>
+          <w:tcPr>
+            <w:tcW w:w="6660" w:type="dxa"/>
+          </w:tcPr>
+          <w:p>
+            <w:r>
+              <w:t>Description</w:t>
+            </w:r>
+          </w:p>
+        </w:tc>
+      </w:tr>
+      <w:tr>
+        <w:trPr>
+          <w:jc w:val="center"/>
+        </w:trPr>
+        <w:tc>
+          <w:tcPr>
+            <w:tcW w:w="1885" w:type="dxa"/>
+          </w:tcPr>
+          <w:p>
+            <w:r>
+              <w:t>age</w:t>
+            </w:r>
+          </w:p>
+        </w:tc>
+        <w:tc>
+          <w:tcPr>
+            <w:tcW w:w="6660" w:type="dxa"/>
+          </w:tcPr>
+          <w:p>
+            <w:r>
+              <w:t>Age of the people described in this row</w:t>
+            </w:r>
+          </w:p>
+        </w:tc>
+      </w:tr>
+      <w:tr>
+        <w:trPr>
+          <w:jc w:val="center"/>
+        </w:trPr>
+        <w:tc>
+          <w:tcPr>
+            <w:tcW w:w="1885" w:type="dxa"/>
+          </w:tcPr>
+          <w:p>
+            <w:proofErr w:type="spellStart"/>
+            <w:r>
+              <w:t>workclass</w:t>
+            </w:r>
+            <w:proofErr w:type="spellEnd"/>
+          </w:p>
+        </w:tc>
+        <w:tc>
+          <w:tcPr>
+            <w:tcW w:w="6660" w:type="dxa"/>
+          </w:tcPr>
+          <w:p>
+            <w:r>
+              <w:t>Their employment status/employer</w:t>
+            </w:r>
+          </w:p>
+        </w:tc>
+      </w:tr>
+      <w:tr>
+        <w:trPr>
+          <w:jc w:val="center"/>
+        </w:trPr>
+        <w:tc>
+          <w:tcPr>
+            <w:tcW w:w="1885" w:type="dxa"/>
+          </w:tcPr>
+          <w:p>
+            <w:proofErr w:type="spellStart"/>
+            <w:r>
+              <w:t>fnlwgt</w:t>
+            </w:r>
+            <w:proofErr w:type="spellEnd"/>
+          </w:p>
+        </w:tc>
+        <w:tc>
+          <w:tcPr>
+            <w:tcW w:w="6660" w:type="dxa"/>
+          </w:tcPr>
+          <w:p>
+            <w:r>
+              <w:t>The sampling weight – how many people are represented by the other statistics described in this row</w:t>
+            </w:r>
+          </w:p>
+        </w:tc>
+      </w:tr>
+      <w:tr>
+        <w:trPr>
+          <w:jc w:val="center"/>
+        </w:trPr>
+        <w:tc>
+          <w:tcPr>
+            <w:tcW w:w="1885" w:type="dxa"/>
+          </w:tcPr>
+          <w:p>
+            <w:r>
+              <w:t>education</w:t>
+            </w:r>
+          </w:p>
+        </w:tc>
+        <w:tc>
+          <w:tcPr>
+            <w:tcW w:w="6660" w:type="dxa"/>
+          </w:tcPr>
+          <w:p>
+            <w:r>
+              <w:t>Education level of the people described in this row</w:t>
+            </w:r>
+          </w:p>
+        </w:tc>
+      </w:tr>
+      <w:tr>
+        <w:trPr>
+          <w:jc w:val="center"/>
+        </w:trPr>
+        <w:tc>
+          <w:tcPr>
+            <w:tcW w:w="1885" w:type="dxa"/>
+          </w:tcPr>
+          <w:p>
+            <w:r>
+              <w:t>education-num</w:t>
+            </w:r>
+          </w:p>
+        </w:tc>
+        <w:tc>
+          <w:tcPr>
+            <w:tcW w:w="6660" w:type="dxa"/>
+          </w:tcPr>
+          <w:p>
+            <w:r>
+              <w:t>A numerical representation of this row’s education level</w:t>
+            </w:r>
+          </w:p>
+        </w:tc>
+      </w:tr>
+      <w:tr>
+        <w:trPr>
+          <w:jc w:val="center"/>
+        </w:trPr>
+        <w:tc>
+          <w:tcPr>
+            <w:tcW w:w="1885" w:type="dxa"/>
+          </w:tcPr>
+          <w:p>
+            <w:proofErr w:type="gramStart"/>
+            <w:r>
+              <w:t>marital-status</w:t>
+            </w:r>
+            <w:proofErr w:type="gramEnd"/>
+          </w:p>
+        </w:tc>
+        <w:tc>
+          <w:tcPr>
+            <w:tcW w:w="6660" w:type="dxa"/>
+          </w:tcPr>
+          <w:p>
+            <w:r>
+              <w:t xml:space="preserve">Marital status and if their spouse </w:t>
+            </w:r>
+            <w:proofErr w:type="gramStart"/>
+            <w:r>
+              <w:t>is</w:t>
+            </w:r>
+            <w:proofErr w:type="gramEnd"/>
+            <w:r>
+              <w:t xml:space="preserve"> in the military</w:t>
+            </w:r>
+            <w:r>
+              <w:t xml:space="preserve"> (Armed Forces)</w:t>
+            </w:r>
+          </w:p>
+        </w:tc>
+      </w:tr>
+      <w:tr>
+        <w:trPr>
+          <w:jc w:val="center"/>
+        </w:trPr>
+        <w:tc>
+          <w:tcPr>
+            <w:tcW w:w="1885" w:type="dxa"/>
+          </w:tcPr>
+          <w:p>
+            <w:r>
+              <w:t>occupation</w:t>
+            </w:r>
+          </w:p>
+        </w:tc>
+        <w:tc>
+          <w:tcPr>
+            <w:tcW w:w="6660" w:type="dxa"/>
+          </w:tcPr>
+          <w:p>
+            <w:r>
+              <w:t>What they do for work</w:t>
+            </w:r>
+          </w:p>
+        </w:tc>
+      </w:tr>
+      <w:tr>
+        <w:trPr>
+          <w:jc w:val="center"/>
+        </w:trPr>
+        <w:tc>
+          <w:tcPr>
+            <w:tcW w:w="1885" w:type="dxa"/>
+          </w:tcPr>
+          <w:p>
+            <w:r>
+              <w:t>relationship</w:t>
+            </w:r>
+          </w:p>
+        </w:tc>
+        <w:tc>
+          <w:tcPr>
+            <w:tcW w:w="6660" w:type="dxa"/>
+          </w:tcPr>
+          <w:p>
+            <w:r>
+              <w:t>What are they in their family (in relation to the head of the household)</w:t>
+            </w:r>
+          </w:p>
+        </w:tc>
+      </w:tr>
+      <w:tr>
+        <w:trPr>
+          <w:jc w:val="center"/>
+        </w:trPr>
+        <w:tc>
+          <w:tcPr>
+            <w:tcW w:w="1885" w:type="dxa"/>
+          </w:tcPr>
+          <w:p>
+            <w:r>
+              <w:t>race</w:t>
+            </w:r>
+          </w:p>
+        </w:tc>
+        <w:tc>
+          <w:tcPr>
+            <w:tcW w:w="6660" w:type="dxa"/>
+          </w:tcPr>
+          <w:p>
+            <w:r>
+              <w:t>What race are they</w:t>
+            </w:r>
+          </w:p>
+        </w:tc>
+      </w:tr>
+      <w:tr>
+        <w:trPr>
+          <w:jc w:val="center"/>
+        </w:trPr>
+        <w:tc>
+          <w:tcPr>
+            <w:tcW w:w="1885" w:type="dxa"/>
+          </w:tcPr>
+          <w:p>
+            <w:r>
+              <w:t>sex</w:t>
+            </w:r>
+          </w:p>
+        </w:tc>
+        <w:tc>
+          <w:tcPr>
+            <w:tcW w:w="6660" w:type="dxa"/>
+          </w:tcPr>
+          <w:p>
+            <w:r>
+              <w:t>What is their sex</w:t>
+            </w:r>
+          </w:p>
+        </w:tc>
+      </w:tr>
+      <w:tr>
+        <w:trPr>
+          <w:jc w:val="center"/>
+        </w:trPr>
+        <w:tc>
+          <w:tcPr>
+            <w:tcW w:w="1885" w:type="dxa"/>
+          </w:tcPr>
+          <w:p>
+            <w:r>
+              <w:t>capital-gain</w:t>
+            </w:r>
+          </w:p>
+        </w:tc>
+        <w:tc>
+          <w:tcPr>
+            <w:tcW w:w="6660" w:type="dxa"/>
+          </w:tcPr>
+          <w:p>
+            <w:r>
+              <w:t>Monetary gain through sale of assets</w:t>
+            </w:r>
+          </w:p>
+        </w:tc>
+      </w:tr>
+      <w:tr>
+        <w:trPr>
+          <w:jc w:val="center"/>
+        </w:trPr>
+        <w:tc>
+          <w:tcPr>
+            <w:tcW w:w="1885" w:type="dxa"/>
+          </w:tcPr>
+          <w:p>
+            <w:r>
+              <w:t>capital-loss</w:t>
+            </w:r>
+          </w:p>
+        </w:tc>
+        <w:tc>
+          <w:tcPr>
+            <w:tcW w:w="6660" w:type="dxa"/>
+          </w:tcPr>
+          <w:p>
+            <w:r>
+              <w:t>Monetary loss through sale of assets</w:t>
+            </w:r>
+          </w:p>
+        </w:tc>
+      </w:tr>
+      <w:tr>
+        <w:trPr>
+          <w:jc w:val="center"/>
+        </w:trPr>
+        <w:tc>
+          <w:tcPr>
+            <w:tcW w:w="1885" w:type="dxa"/>
+          </w:tcPr>
+          <w:p>
+            <w:r>
+              <w:t>hours-per-week</w:t>
+            </w:r>
+          </w:p>
+        </w:tc>
+        <w:tc>
+          <w:tcPr>
+            <w:tcW w:w="6660" w:type="dxa"/>
+          </w:tcPr>
+          <w:p>
+            <w:r>
+              <w:t>How many hours worked in a week</w:t>
+            </w:r>
+          </w:p>
+        </w:tc>
+      </w:tr>
+      <w:tr>
+        <w:trPr>
+          <w:jc w:val="center"/>
+        </w:trPr>
+        <w:tc>
+          <w:tcPr>
+            <w:tcW w:w="1885" w:type="dxa"/>
+          </w:tcPr>
+          <w:p>
+            <w:proofErr w:type="gramStart"/>
+            <w:r>
+              <w:t>native-country</w:t>
+            </w:r>
+            <w:proofErr w:type="gramEnd"/>
+          </w:p>
+        </w:tc>
+        <w:tc>
+          <w:tcPr>
+            <w:tcW w:w="6660" w:type="dxa"/>
+          </w:tcPr>
+          <w:p>
+            <w:r>
+              <w:t>What country are they from</w:t>
+            </w:r>
+          </w:p>
+        </w:tc>
+      </w:tr>
+      <w:tr>
+        <w:trPr>
+          <w:jc w:val="center"/>
+        </w:trPr>
+        <w:tc>
+          <w:tcPr>
+            <w:tcW w:w="1885" w:type="dxa"/>
+          </w:tcPr>
+          <w:p>
+            <w:r>
+              <w:t>class</w:t>
+            </w:r>
+          </w:p>
+        </w:tc>
+        <w:tc>
+          <w:tcPr>
+            <w:tcW w:w="6660" w:type="dxa"/>
+          </w:tcPr>
+          <w:p>
+            <w:r>
+              <w:t>Whether the people described by this row make less than or equal to $50K annually, or more than $50K annually</w:t>
+            </w:r>
+          </w:p>
+        </w:tc>
+      </w:tr>
+    </w:tbl>
+    <w:p>
+      <w:pPr>
+        <w:ind w:firstLine="360"/>
+      </w:pPr>
+      <w:r>
+        <w:lastRenderedPageBreak/>
+        <w:br/>
       </w:r>
       <w:r>
         <w:t xml:space="preserve">One important thing to note is that in the original dataset, </w:t>
@@ -201,7 +629,15 @@
         <w:t>not</w:t>
       </w:r>
       <w:r>
-        <w:t xml:space="preserve"> filled with NA, they were filled with “ ?”. Our first step was to convert these </w:t>
+        <w:t xml:space="preserve"> filled with NA, they were filled with </w:t>
+      </w:r>
+      <w:proofErr w:type="gramStart"/>
+      <w:r>
+        <w:t>“ ?</w:t>
+      </w:r>
+      <w:proofErr w:type="gramEnd"/>
+      <w:r>
+        <w:t xml:space="preserve">”. Our first step was to convert these </w:t>
       </w:r>
       <w:r>
         <w:t xml:space="preserve">question marks into NA’s using </w:t>
@@ -220,7 +656,15 @@
       </w:r>
       <w:proofErr w:type="spellEnd"/>
       <w:r>
-        <w:t xml:space="preserve"> branch. Secondly, we realized that all of our NA values were in columns that contained categorical values, not numerical. For this reason, and the fact that our dataset is very large, we chose to simply drop the</w:t>
+        <w:t xml:space="preserve"> branch. Secondly, we realized that </w:t>
+      </w:r>
+      <w:proofErr w:type="gramStart"/>
+      <w:r>
+        <w:t>all of</w:t>
+      </w:r>
+      <w:proofErr w:type="gramEnd"/>
+      <w:r>
+        <w:t xml:space="preserve"> our NA values were in columns that contained categorical values, not numerical. For this reason, and the fact that our dataset is very large, we chose to simply drop the</w:t>
       </w:r>
       <w:r>
         <w:t xml:space="preserve"> rows containing</w:t>
@@ -268,11 +712,7 @@
         <w:t xml:space="preserve">  We cannot get rid of these entries, as it would skew the data incorrectly.</w:t>
       </w:r>
       <w:r>
-        <w:t xml:space="preserve">  This dataset does </w:t>
-      </w:r>
-      <w:r>
-        <w:lastRenderedPageBreak/>
-        <w:t>seem to max out at $99,999 for values that may possibly be greater than $99,999 in the “capital-gain” column.</w:t>
+        <w:t xml:space="preserve">  This dataset does seem to max out at $99,999 for values that may possibly be greater than $99,999 in the “capital-gain” column.</w:t>
       </w:r>
       <w:r>
         <w:t xml:space="preserve"> </w:t>
@@ -347,6 +787,7 @@
         <w:rPr>
           <w:noProof/>
         </w:rPr>
+        <w:lastRenderedPageBreak/>
         <w:drawing>
           <wp:inline distT="0" distB="0" distL="0" distR="0" wp14:anchorId="04C2BD2C" wp14:editId="602538ED">
             <wp:extent cx="3657600" cy="2468245"/>
@@ -445,14 +886,21 @@
           <w:b/>
           <w:bCs/>
         </w:rPr>
-        <w:lastRenderedPageBreak/>
         <w:t>Methods</w:t>
       </w:r>
     </w:p>
     <w:p>
       <w:r>
         <w:tab/>
-        <w:t xml:space="preserve">Our initial step in tackling this problem is data cleaning – as mentioned before, we had to convert the “ ?” entries to NA’s and then drop the rows containing those NA’s. After cleaning our data, we converted our “class” column from a char datatype to a logical datatype. We also created correlation coefficients that determined the weight and direction of a variable’s influence on whether the person described by that variable would make over $50K. </w:t>
+        <w:t xml:space="preserve">Our initial step in tackling this problem is data cleaning – as mentioned before, we had to convert the </w:t>
+      </w:r>
+      <w:proofErr w:type="gramStart"/>
+      <w:r>
+        <w:t>“ ?</w:t>
+      </w:r>
+      <w:proofErr w:type="gramEnd"/>
+      <w:r>
+        <w:t xml:space="preserve">” entries to NA’s and then drop the rows containing those NA’s. After cleaning our data, we converted our “class” column from a char datatype to a logical datatype. We also created correlation coefficients that determined the weight and direction of a variable’s influence on whether the person described by that variable would make over $50K. </w:t>
       </w:r>
       <w:r>
         <w:t xml:space="preserve"> As our </w:t>
@@ -469,7 +917,23 @@
       </w:r>
       <w:proofErr w:type="spellEnd"/>
       <w:r>
-        <w:t xml:space="preserve"> model. All of these models did work, however, by evaluating accuracy, precision, and AUC, we discovered that some were more proficient than others at predicting the income class. Individual model performance will be discussed in the </w:t>
+        <w:t xml:space="preserve"> model. </w:t>
+      </w:r>
+      <w:proofErr w:type="gramStart"/>
+      <w:r>
+        <w:t>All of</w:t>
+      </w:r>
+      <w:proofErr w:type="gramEnd"/>
+      <w:r>
+        <w:t xml:space="preserve"> these models did work, however, by evaluating accuracy, precision, and AUC, we discovered that some were more proficient than others at predicting the income class. Individual </w:t>
+      </w:r>
+      <w:proofErr w:type="gramStart"/>
+      <w:r>
+        <w:t>model</w:t>
+      </w:r>
+      <w:proofErr w:type="gramEnd"/>
+      <w:r>
+        <w:t xml:space="preserve"> performance will be discussed in the </w:t>
       </w:r>
       <w:r>
         <w:t>Results</w:t>
@@ -511,17 +975,11 @@
         <w:t>For our project, since this is a classification issue, we must</w:t>
       </w:r>
       <w:r>
-        <w:t xml:space="preserve"> use a machine learning model.  We used the following libraries: </w:t>
-      </w:r>
-      <w:r>
-        <w:t>ggplot2</w:t>
-      </w:r>
-      <w:r>
-        <w:t xml:space="preserve"> for visualization and ti</w:t>
+        <w:t xml:space="preserve"> use a machine learning model.  We used the following libraries: ggplot2 for visualization and </w:t>
       </w:r>
       <w:proofErr w:type="spellStart"/>
       <w:r>
-        <w:t>dymodels</w:t>
+        <w:t>tidymodels</w:t>
       </w:r>
       <w:proofErr w:type="spellEnd"/>
       <w:r>
@@ -584,11 +1042,19 @@
       </w:r>
       <w:proofErr w:type="spellStart"/>
       <w:r>
-        <w:t>initial_split</w:t>
+        <w:t>initial_</w:t>
+      </w:r>
+      <w:proofErr w:type="gramStart"/>
+      <w:r>
+        <w:t>split</w:t>
       </w:r>
       <w:proofErr w:type="spellEnd"/>
       <w:r>
-        <w:t>()</w:t>
+        <w:t>(</w:t>
+      </w:r>
+      <w:proofErr w:type="gramEnd"/>
+      <w:r>
+        <w:t>)</w:t>
       </w:r>
     </w:p>
     <w:p>
@@ -618,7 +1084,23 @@
         <w:t>D</w:t>
       </w:r>
       <w:r>
-        <w:t>efine a recipe (recipe &lt;- recipe(class ~ ., adults) for all models)</w:t>
+        <w:t xml:space="preserve">efine a recipe (recipe &lt;- </w:t>
+      </w:r>
+      <w:proofErr w:type="gramStart"/>
+      <w:r>
+        <w:t>recipe(</w:t>
+      </w:r>
+      <w:proofErr w:type="gramEnd"/>
+      <w:r>
+        <w:t xml:space="preserve">class </w:t>
+      </w:r>
+      <w:proofErr w:type="gramStart"/>
+      <w:r>
+        <w:t>~ .</w:t>
+      </w:r>
+      <w:proofErr w:type="gramEnd"/>
+      <w:r>
+        <w:t>, adults) for all models)</w:t>
       </w:r>
     </w:p>
     <w:p>
@@ -630,18 +1112,35 @@
         </w:numPr>
       </w:pPr>
       <w:r>
+        <w:lastRenderedPageBreak/>
         <w:t>D</w:t>
       </w:r>
       <w:r>
-        <w:t xml:space="preserve">efine a workflow and add the recipe and model (workflow() |&gt; </w:t>
+        <w:t>efine a workflow and add the recipe and model (</w:t>
+      </w:r>
+      <w:proofErr w:type="gramStart"/>
+      <w:r>
+        <w:t>workflow(</w:t>
+      </w:r>
+      <w:proofErr w:type="gramEnd"/>
+      <w:r>
+        <w:t xml:space="preserve">) |&gt; </w:t>
       </w:r>
       <w:proofErr w:type="spellStart"/>
       <w:r>
-        <w:t>add_recipe</w:t>
+        <w:t>add_</w:t>
+      </w:r>
+      <w:proofErr w:type="gramStart"/>
+      <w:r>
+        <w:t>recipe</w:t>
       </w:r>
       <w:proofErr w:type="spellEnd"/>
       <w:r>
-        <w:t xml:space="preserve">() |&gt; </w:t>
+        <w:t>(</w:t>
+      </w:r>
+      <w:proofErr w:type="gramEnd"/>
+      <w:r>
+        <w:t xml:space="preserve">) |&gt; </w:t>
       </w:r>
       <w:proofErr w:type="spellStart"/>
       <w:r>
@@ -697,9 +1196,14 @@
         <w:t>Once</w:t>
       </w:r>
       <w:r>
-        <w:t xml:space="preserve"> we predicted the outcomes, we bound the columns of our testing data to our predicted outcome data frame for easier metric calculations (predict(</w:t>
+        <w:t xml:space="preserve"> we predicted the outcomes, we bound the columns of our testing data to our predicted outcome data frame for easier metric calculations (</w:t>
+      </w:r>
+      <w:proofErr w:type="gramStart"/>
+      <w:r>
+        <w:t>predict(</w:t>
       </w:r>
       <w:proofErr w:type="spellStart"/>
+      <w:proofErr w:type="gramEnd"/>
       <w:r>
         <w:t>fitted_model</w:t>
       </w:r>
@@ -717,9 +1221,14 @@
       </w:r>
       <w:proofErr w:type="spellStart"/>
       <w:r>
-        <w:t>bind_cols</w:t>
+        <w:t>bind_</w:t>
+      </w:r>
+      <w:proofErr w:type="gramStart"/>
+      <w:r>
+        <w:t>cols</w:t>
       </w:r>
       <w:proofErr w:type="spellEnd"/>
+      <w:proofErr w:type="gramEnd"/>
       <w:r>
         <w:t>(test)).</w:t>
       </w:r>
@@ -729,10 +1238,7 @@
     </w:p>
     <w:p>
       <w:r>
-        <w:t xml:space="preserve">Authors: </w:t>
-      </w:r>
-      <w:r>
-        <w:t>Isaiah Chastain (20%), Derek Nelson (20%), Dylan Smith (20%), Lucas Dowlen (20%), Ryan Naleway (20%)</w:t>
+        <w:t>Authors: Isaiah Chastain (20%), Derek Nelson (20%), Dylan Smith (20%), Lucas Dowlen (20%), Ryan Naleway (20%)</w:t>
       </w:r>
     </w:p>
     <w:p>
@@ -797,7 +1303,6 @@
     </w:p>
     <w:p>
       <w:r>
-        <w:lastRenderedPageBreak/>
         <w:t xml:space="preserve">Dataset: </w:t>
       </w:r>
       <w:hyperlink r:id="rId9" w:history="1">
@@ -2139,7 +2644,6 @@
   <w:style w:type="character" w:default="1" w:styleId="DefaultParagraphFont">
     <w:name w:val="Default Paragraph Font"/>
     <w:uiPriority w:val="1"/>
-    <w:semiHidden/>
     <w:unhideWhenUsed/>
   </w:style>
   <w:style w:type="table" w:default="1" w:styleId="TableNormal">
@@ -2519,6 +3023,25 @@
       <w:color w:val="605E5C"/>
       <w:shd w:val="clear" w:color="auto" w:fill="E1DFDD"/>
     </w:rPr>
+  </w:style>
+  <w:style w:type="table" w:styleId="TableGrid">
+    <w:name w:val="Table Grid"/>
+    <w:basedOn w:val="TableNormal"/>
+    <w:uiPriority w:val="39"/>
+    <w:rsid w:val="003B3D71"/>
+    <w:pPr>
+      <w:spacing w:after="0" w:line="240" w:lineRule="auto"/>
+    </w:pPr>
+    <w:tblPr>
+      <w:tblBorders>
+        <w:top w:val="single" w:sz="4" w:space="0" w:color="auto"/>
+        <w:left w:val="single" w:sz="4" w:space="0" w:color="auto"/>
+        <w:bottom w:val="single" w:sz="4" w:space="0" w:color="auto"/>
+        <w:right w:val="single" w:sz="4" w:space="0" w:color="auto"/>
+        <w:insideH w:val="single" w:sz="4" w:space="0" w:color="auto"/>
+        <w:insideV w:val="single" w:sz="4" w:space="0" w:color="auto"/>
+      </w:tblBorders>
+    </w:tblPr>
   </w:style>
 </w:styles>
 </file>

</xml_diff>

<commit_message>
Cleaned up code, added colored output to app
</commit_message>
<xml_diff>
--- a/Project Report.docx
+++ b/Project Report.docx
@@ -629,15 +629,7 @@
         <w:t>not</w:t>
       </w:r>
       <w:r>
-        <w:t xml:space="preserve"> filled with NA, they were filled with </w:t>
-      </w:r>
-      <w:proofErr w:type="gramStart"/>
-      <w:r>
-        <w:t>“ ?</w:t>
-      </w:r>
-      <w:proofErr w:type="gramEnd"/>
-      <w:r>
-        <w:t xml:space="preserve">”. Our first step was to convert these </w:t>
+        <w:t xml:space="preserve"> filled with NA, they were filled with “ ?”. Our first step was to convert these </w:t>
       </w:r>
       <w:r>
         <w:t xml:space="preserve">question marks into NA’s using </w:t>
@@ -892,15 +884,7 @@
     <w:p>
       <w:r>
         <w:tab/>
-        <w:t xml:space="preserve">Our initial step in tackling this problem is data cleaning – as mentioned before, we had to convert the </w:t>
-      </w:r>
-      <w:proofErr w:type="gramStart"/>
-      <w:r>
-        <w:t>“ ?</w:t>
-      </w:r>
-      <w:proofErr w:type="gramEnd"/>
-      <w:r>
-        <w:t xml:space="preserve">” entries to NA’s and then drop the rows containing those NA’s. After cleaning our data, we converted our “class” column from a char datatype to a logical datatype. We also created correlation coefficients that determined the weight and direction of a variable’s influence on whether the person described by that variable would make over $50K. </w:t>
+        <w:t xml:space="preserve">Our initial step in tackling this problem is data cleaning – as mentioned before, we had to convert the “ ?” entries to NA’s and then drop the rows containing those NA’s. After cleaning our data, we converted our “class” column from a char datatype to a logical datatype. We also created correlation coefficients that determined the weight and direction of a variable’s influence on whether the person described by that variable would make over $50K. </w:t>
       </w:r>
       <w:r>
         <w:t xml:space="preserve"> As our </w:t>
@@ -1042,19 +1026,11 @@
       </w:r>
       <w:proofErr w:type="spellStart"/>
       <w:r>
-        <w:t>initial_</w:t>
-      </w:r>
-      <w:proofErr w:type="gramStart"/>
-      <w:r>
-        <w:t>split</w:t>
+        <w:t>initial_split</w:t>
       </w:r>
       <w:proofErr w:type="spellEnd"/>
       <w:r>
-        <w:t>(</w:t>
-      </w:r>
-      <w:proofErr w:type="gramEnd"/>
-      <w:r>
-        <w:t>)</w:t>
+        <w:t>()</w:t>
       </w:r>
     </w:p>
     <w:p>
@@ -1084,23 +1060,7 @@
         <w:t>D</w:t>
       </w:r>
       <w:r>
-        <w:t xml:space="preserve">efine a recipe (recipe &lt;- </w:t>
-      </w:r>
-      <w:proofErr w:type="gramStart"/>
-      <w:r>
-        <w:t>recipe(</w:t>
-      </w:r>
-      <w:proofErr w:type="gramEnd"/>
-      <w:r>
-        <w:t xml:space="preserve">class </w:t>
-      </w:r>
-      <w:proofErr w:type="gramStart"/>
-      <w:r>
-        <w:t>~ .</w:t>
-      </w:r>
-      <w:proofErr w:type="gramEnd"/>
-      <w:r>
-        <w:t>, adults) for all models)</w:t>
+        <w:t>efine a recipe (recipe &lt;- recipe(class ~ ., adults) for all models)</w:t>
       </w:r>
     </w:p>
     <w:p>
@@ -1116,31 +1076,15 @@
         <w:t>D</w:t>
       </w:r>
       <w:r>
-        <w:t>efine a workflow and add the recipe and model (</w:t>
-      </w:r>
-      <w:proofErr w:type="gramStart"/>
-      <w:r>
-        <w:t>workflow(</w:t>
-      </w:r>
-      <w:proofErr w:type="gramEnd"/>
-      <w:r>
-        <w:t xml:space="preserve">) |&gt; </w:t>
+        <w:t xml:space="preserve">efine a workflow and add the recipe and model (workflow() |&gt; </w:t>
       </w:r>
       <w:proofErr w:type="spellStart"/>
       <w:r>
-        <w:t>add_</w:t>
-      </w:r>
-      <w:proofErr w:type="gramStart"/>
-      <w:r>
-        <w:t>recipe</w:t>
+        <w:t>add_recipe</w:t>
       </w:r>
       <w:proofErr w:type="spellEnd"/>
       <w:r>
-        <w:t>(</w:t>
-      </w:r>
-      <w:proofErr w:type="gramEnd"/>
-      <w:r>
-        <w:t xml:space="preserve">) |&gt; </w:t>
+        <w:t xml:space="preserve">() |&gt; </w:t>
       </w:r>
       <w:proofErr w:type="spellStart"/>
       <w:r>
@@ -1196,14 +1140,9 @@
         <w:t>Once</w:t>
       </w:r>
       <w:r>
-        <w:t xml:space="preserve"> we predicted the outcomes, we bound the columns of our testing data to our predicted outcome data frame for easier metric calculations (</w:t>
-      </w:r>
-      <w:proofErr w:type="gramStart"/>
-      <w:r>
-        <w:t>predict(</w:t>
+        <w:t xml:space="preserve"> we predicted the outcomes, we bound the columns of our testing data to our predicted outcome data frame for easier metric calculations (predict(</w:t>
       </w:r>
       <w:proofErr w:type="spellStart"/>
-      <w:proofErr w:type="gramEnd"/>
       <w:r>
         <w:t>fitted_model</w:t>
       </w:r>
@@ -1260,6 +1199,15 @@
         </w:rPr>
         <w:t>Results</w:t>
       </w:r>
+    </w:p>
+    <w:p>
+      <w:pPr>
+        <w:ind w:left="360"/>
+        <w:rPr>
+          <w:b/>
+          <w:bCs/>
+        </w:rPr>
+      </w:pPr>
     </w:p>
     <w:p>
       <w:pPr>
@@ -2644,6 +2592,7 @@
   <w:style w:type="character" w:default="1" w:styleId="DefaultParagraphFont">
     <w:name w:val="Default Paragraph Font"/>
     <w:uiPriority w:val="1"/>
+    <w:semiHidden/>
     <w:unhideWhenUsed/>
   </w:style>
   <w:style w:type="table" w:default="1" w:styleId="TableNormal">

</xml_diff>

<commit_message>
Updated project report (MUST PUT DOCUMENTATION FOR PACKAGES)
</commit_message>
<xml_diff>
--- a/Project Report.docx
+++ b/Project Report.docx
@@ -84,7 +84,19 @@
         <w:t xml:space="preserve">n in the dataset. The models built from our analysis will be tested on pre-partitioned test data </w:t>
       </w:r>
       <w:r>
-        <w:t xml:space="preserve">and evaluated by their AUC and F1 scores </w:t>
+        <w:t xml:space="preserve">and evaluated by their </w:t>
+      </w:r>
+      <w:r>
+        <w:t xml:space="preserve">accuracy, </w:t>
+      </w:r>
+      <w:r>
+        <w:t>AUC</w:t>
+      </w:r>
+      <w:r>
+        <w:t>,</w:t>
+      </w:r>
+      <w:r>
+        <w:t xml:space="preserve"> and F1 scores </w:t>
       </w:r>
       <w:r>
         <w:t xml:space="preserve">(more on this in the “Results” section). </w:t>
@@ -109,6 +121,9 @@
       </w:r>
       <w:r>
         <w:t>.</w:t>
+      </w:r>
+      <w:r>
+        <w:t xml:space="preserve"> If the answer to this question is yes, the income class can be predicted, we will build a shiny application to predict this outcome for new data input.</w:t>
       </w:r>
     </w:p>
     <w:p>
@@ -243,11 +258,9 @@
             <w:tcW w:w="1885" w:type="dxa"/>
           </w:tcPr>
           <w:p>
-            <w:proofErr w:type="spellStart"/>
             <w:r>
               <w:t>workclass</w:t>
             </w:r>
-            <w:proofErr w:type="spellEnd"/>
           </w:p>
         </w:tc>
         <w:tc>
@@ -270,11 +283,9 @@
             <w:tcW w:w="1885" w:type="dxa"/>
           </w:tcPr>
           <w:p>
-            <w:proofErr w:type="spellStart"/>
             <w:r>
               <w:t>fnlwgt</w:t>
             </w:r>
-            <w:proofErr w:type="spellEnd"/>
           </w:p>
         </w:tc>
         <w:tc>
@@ -347,11 +358,9 @@
             <w:tcW w:w="1885" w:type="dxa"/>
           </w:tcPr>
           <w:p>
-            <w:proofErr w:type="gramStart"/>
             <w:r>
               <w:t>marital-status</w:t>
             </w:r>
-            <w:proofErr w:type="gramEnd"/>
           </w:p>
         </w:tc>
         <w:tc>
@@ -360,15 +369,7 @@
           </w:tcPr>
           <w:p>
             <w:r>
-              <w:t xml:space="preserve">Marital status and if their spouse </w:t>
-            </w:r>
-            <w:proofErr w:type="gramStart"/>
-            <w:r>
-              <w:t>is</w:t>
-            </w:r>
-            <w:proofErr w:type="gramEnd"/>
-            <w:r>
-              <w:t xml:space="preserve"> in the military</w:t>
+              <w:t>Marital status and if their spouse is in the military</w:t>
             </w:r>
             <w:r>
               <w:t xml:space="preserve"> (Armed Forces)</w:t>
@@ -560,11 +561,9 @@
             <w:tcW w:w="1885" w:type="dxa"/>
           </w:tcPr>
           <w:p>
-            <w:proofErr w:type="gramStart"/>
             <w:r>
               <w:t>native-country</w:t>
             </w:r>
-            <w:proofErr w:type="gramEnd"/>
           </w:p>
         </w:tc>
         <w:tc>
@@ -588,6 +587,7 @@
           </w:tcPr>
           <w:p>
             <w:r>
+              <w:lastRenderedPageBreak/>
               <w:t>class</w:t>
             </w:r>
           </w:p>
@@ -609,7 +609,6 @@
         <w:ind w:firstLine="360"/>
       </w:pPr>
       <w:r>
-        <w:lastRenderedPageBreak/>
         <w:br/>
       </w:r>
       <w:r>
@@ -632,31 +631,7 @@
         <w:t xml:space="preserve"> filled with NA, they were filled with “ ?”. Our first step was to convert these </w:t>
       </w:r>
       <w:r>
-        <w:t xml:space="preserve">question marks into NA’s using </w:t>
-      </w:r>
-      <w:proofErr w:type="spellStart"/>
-      <w:r>
-        <w:t>lapply</w:t>
-      </w:r>
-      <w:proofErr w:type="spellEnd"/>
-      <w:r>
-        <w:t xml:space="preserve"> and an </w:t>
-      </w:r>
-      <w:proofErr w:type="spellStart"/>
-      <w:r>
-        <w:t>ifelse</w:t>
-      </w:r>
-      <w:proofErr w:type="spellEnd"/>
-      <w:r>
-        <w:t xml:space="preserve"> branch. Secondly, we realized that </w:t>
-      </w:r>
-      <w:proofErr w:type="gramStart"/>
-      <w:r>
-        <w:t>all of</w:t>
-      </w:r>
-      <w:proofErr w:type="gramEnd"/>
-      <w:r>
-        <w:t xml:space="preserve"> our NA values were in columns that contained categorical values, not numerical. For this reason, and the fact that our dataset is very large, we chose to simply drop the</w:t>
+        <w:t>question marks into NA’s using lapply and an ifelse branch. Secondly, we realized that all of our NA values were in columns that contained categorical values, not numerical. For this reason, and the fact that our dataset is very large, we chose to simply drop the</w:t>
       </w:r>
       <w:r>
         <w:t xml:space="preserve"> rows containing</w:t>
@@ -893,37 +868,16 @@
         <w:t xml:space="preserve">machine learning </w:t>
       </w:r>
       <w:r>
-        <w:t xml:space="preserve">model needs to do a classification task, we considered using a logistic model, a random forest model, a naïve bayes model, or an </w:t>
-      </w:r>
-      <w:proofErr w:type="spellStart"/>
-      <w:r>
-        <w:t>XGBoost</w:t>
-      </w:r>
-      <w:proofErr w:type="spellEnd"/>
-      <w:r>
-        <w:t xml:space="preserve"> model. </w:t>
-      </w:r>
-      <w:proofErr w:type="gramStart"/>
-      <w:r>
-        <w:t>All of</w:t>
-      </w:r>
-      <w:proofErr w:type="gramEnd"/>
-      <w:r>
-        <w:t xml:space="preserve"> these models did work, however, by evaluating accuracy, precision, and AUC, we discovered that some were more proficient than others at predicting the income class. Individual </w:t>
-      </w:r>
-      <w:proofErr w:type="gramStart"/>
-      <w:r>
-        <w:t>model</w:t>
-      </w:r>
-      <w:proofErr w:type="gramEnd"/>
-      <w:r>
-        <w:t xml:space="preserve"> performance will be discussed in the </w:t>
+        <w:t xml:space="preserve">model needs to do a classification task, we considered using a logistic model, a random forest model, a naïve bayes model, or an XGBoost model. All of these models did work, however, by evaluating accuracy, precision, and AUC, we discovered that some were more proficient than others at predicting the income class. Individual model performance will be discussed in the </w:t>
       </w:r>
       <w:r>
         <w:t>Results</w:t>
       </w:r>
       <w:r>
         <w:t xml:space="preserve"> section.</w:t>
+      </w:r>
+      <w:r>
+        <w:t xml:space="preserve"> At this point, we realized that we could make an application, as the models could predict the income class with relatively high accuracy.</w:t>
       </w:r>
     </w:p>
     <w:p>
@@ -959,55 +913,25 @@
         <w:t>For our project, since this is a classification issue, we must</w:t>
       </w:r>
       <w:r>
-        <w:t xml:space="preserve"> use a machine learning model.  We used the following libraries: ggplot2 for visualization and </w:t>
-      </w:r>
-      <w:proofErr w:type="spellStart"/>
-      <w:r>
-        <w:t>tidymodels</w:t>
-      </w:r>
-      <w:proofErr w:type="spellEnd"/>
-      <w:r>
-        <w:t xml:space="preserve">, </w:t>
-      </w:r>
-      <w:proofErr w:type="spellStart"/>
-      <w:r>
-        <w:t>dplyr</w:t>
-      </w:r>
-      <w:proofErr w:type="spellEnd"/>
-      <w:r>
-        <w:t xml:space="preserve">, </w:t>
-      </w:r>
-      <w:proofErr w:type="spellStart"/>
-      <w:r>
-        <w:t>randomForest</w:t>
-      </w:r>
-      <w:proofErr w:type="spellEnd"/>
-      <w:r>
-        <w:t xml:space="preserve">, </w:t>
-      </w:r>
-      <w:proofErr w:type="spellStart"/>
-      <w:r>
-        <w:t>xgboost</w:t>
-      </w:r>
-      <w:proofErr w:type="spellEnd"/>
-      <w:r>
-        <w:t xml:space="preserve">, </w:t>
-      </w:r>
-      <w:proofErr w:type="spellStart"/>
-      <w:r>
-        <w:t>discrim</w:t>
-      </w:r>
-      <w:proofErr w:type="spellEnd"/>
-      <w:r>
-        <w:t xml:space="preserve">, </w:t>
-      </w:r>
-      <w:proofErr w:type="spellStart"/>
-      <w:r>
-        <w:t>naivebayes</w:t>
-      </w:r>
-      <w:proofErr w:type="spellEnd"/>
-      <w:r>
-        <w:t xml:space="preserve"> for machine learning model integration and experimentation. The general process we used for integrating a model is as such: </w:t>
+        <w:t xml:space="preserve"> use a machine learning model.  We used the following libraries: ggplot2 for visualization</w:t>
+      </w:r>
+      <w:r>
+        <w:t>;</w:t>
+      </w:r>
+      <w:r>
+        <w:t xml:space="preserve"> tidymodels, dplyr, randomForest, xgboost, discrim, naivebayes</w:t>
+      </w:r>
+      <w:r>
+        <w:t>, patchwork, vip, pdp, caret, and cvms</w:t>
+      </w:r>
+      <w:r>
+        <w:t xml:space="preserve"> for machine learning model integration and experimentation</w:t>
+      </w:r>
+      <w:r>
+        <w:t>; and shiny for application development</w:t>
+      </w:r>
+      <w:r>
+        <w:t xml:space="preserve">. The general process we used for integrating a model is as such: </w:t>
       </w:r>
     </w:p>
     <w:p>
@@ -1019,18 +943,11 @@
         </w:numPr>
       </w:pPr>
       <w:r>
+        <w:lastRenderedPageBreak/>
         <w:t>S</w:t>
       </w:r>
       <w:r>
-        <w:t xml:space="preserve">plit training and testing data with </w:t>
-      </w:r>
-      <w:proofErr w:type="spellStart"/>
-      <w:r>
-        <w:t>initial_split</w:t>
-      </w:r>
-      <w:proofErr w:type="spellEnd"/>
-      <w:r>
-        <w:t>()</w:t>
+        <w:t>plit training and testing data with initial_split()</w:t>
       </w:r>
     </w:p>
     <w:p>
@@ -1072,27 +989,10 @@
         </w:numPr>
       </w:pPr>
       <w:r>
-        <w:lastRenderedPageBreak/>
         <w:t>D</w:t>
       </w:r>
       <w:r>
-        <w:t xml:space="preserve">efine a workflow and add the recipe and model (workflow() |&gt; </w:t>
-      </w:r>
-      <w:proofErr w:type="spellStart"/>
-      <w:r>
-        <w:t>add_recipe</w:t>
-      </w:r>
-      <w:proofErr w:type="spellEnd"/>
-      <w:r>
-        <w:t xml:space="preserve">() |&gt; </w:t>
-      </w:r>
-      <w:proofErr w:type="spellStart"/>
-      <w:r>
-        <w:t>add_model</w:t>
-      </w:r>
-      <w:proofErr w:type="spellEnd"/>
-      <w:r>
-        <w:t>)</w:t>
+        <w:t>efine a workflow and add the recipe and model (workflow() |&gt; add_recipe() |&gt; add_model)</w:t>
       </w:r>
     </w:p>
     <w:p>
@@ -1140,39 +1040,61 @@
         <w:t>Once</w:t>
       </w:r>
       <w:r>
-        <w:t xml:space="preserve"> we predicted the outcomes, we bound the columns of our testing data to our predicted outcome data frame for easier metric calculations (predict(</w:t>
-      </w:r>
-      <w:proofErr w:type="spellStart"/>
-      <w:r>
-        <w:t>fitted_model</w:t>
-      </w:r>
-      <w:proofErr w:type="spellEnd"/>
-      <w:r>
-        <w:t xml:space="preserve">, </w:t>
-      </w:r>
-      <w:proofErr w:type="spellStart"/>
-      <w:r>
-        <w:t>new_data</w:t>
-      </w:r>
-      <w:proofErr w:type="spellEnd"/>
-      <w:r>
-        <w:t xml:space="preserve"> = test) |&gt; </w:t>
-      </w:r>
-      <w:proofErr w:type="spellStart"/>
-      <w:r>
-        <w:t>bind_</w:t>
-      </w:r>
-      <w:proofErr w:type="gramStart"/>
-      <w:r>
-        <w:t>cols</w:t>
-      </w:r>
-      <w:proofErr w:type="spellEnd"/>
-      <w:proofErr w:type="gramEnd"/>
-      <w:r>
-        <w:t>(test)).</w:t>
+        <w:t xml:space="preserve"> we predicted the outcomes, we bound the columns of our testing data to our predicted outcome data frame for easier metric calculations (predict(fitted_model, new_data = test) |&gt; bind_cols(test)).</w:t>
       </w:r>
       <w:r>
         <w:t xml:space="preserve"> From this point, we began testing our individual models to see which one performed the best.</w:t>
+      </w:r>
+      <w:r>
+        <w:t xml:space="preserve"> Once we determined which model did perform the best, we saved it so that we could integrate it later into our app. Our method to integrate this model was as such: </w:t>
+      </w:r>
+    </w:p>
+    <w:p>
+      <w:pPr>
+        <w:pStyle w:val="ListParagraph"/>
+        <w:numPr>
+          <w:ilvl w:val="0"/>
+          <w:numId w:val="6"/>
+        </w:numPr>
+      </w:pPr>
+      <w:r>
+        <w:t>Receive new input from the user of the application using input buttons/fields in the shiny package</w:t>
+      </w:r>
+    </w:p>
+    <w:p>
+      <w:pPr>
+        <w:pStyle w:val="ListParagraph"/>
+        <w:numPr>
+          <w:ilvl w:val="0"/>
+          <w:numId w:val="6"/>
+        </w:numPr>
+      </w:pPr>
+      <w:r>
+        <w:t>Create a dummy data frame containing only the new information input</w:t>
+      </w:r>
+    </w:p>
+    <w:p>
+      <w:pPr>
+        <w:pStyle w:val="ListParagraph"/>
+        <w:numPr>
+          <w:ilvl w:val="0"/>
+          <w:numId w:val="6"/>
+        </w:numPr>
+      </w:pPr>
+      <w:r>
+        <w:t>Use the pre-trained model to predict income class based off of the user input</w:t>
+      </w:r>
+    </w:p>
+    <w:p>
+      <w:pPr>
+        <w:pStyle w:val="ListParagraph"/>
+        <w:numPr>
+          <w:ilvl w:val="0"/>
+          <w:numId w:val="6"/>
+        </w:numPr>
+      </w:pPr>
+      <w:r>
+        <w:t>Output the result using uiOutput from the shiny package</w:t>
       </w:r>
     </w:p>
     <w:p>
@@ -1202,12 +1124,489 @@
     </w:p>
     <w:p>
       <w:pPr>
-        <w:ind w:left="360"/>
+        <w:ind w:firstLine="360"/>
+      </w:pPr>
+      <w:r>
+        <w:t>We will began by providing a table of different model performance metrics to determine which model we should use</w:t>
+      </w:r>
+      <w:r>
+        <w:t xml:space="preserve"> (red = worst performance, yellow = in-between performance, green = best performance)</w:t>
+      </w:r>
+      <w:r>
+        <w:t>:</w:t>
+      </w:r>
+    </w:p>
+    <w:tbl>
+      <w:tblPr>
+        <w:tblStyle w:val="TableGrid"/>
+        <w:tblW w:w="7290" w:type="dxa"/>
+        <w:jc w:val="center"/>
+        <w:tblLook w:val="04A0" w:firstRow="1" w:lastRow="0" w:firstColumn="1" w:lastColumn="0" w:noHBand="0" w:noVBand="1"/>
+      </w:tblPr>
+      <w:tblGrid>
+        <w:gridCol w:w="2619"/>
+        <w:gridCol w:w="1580"/>
+        <w:gridCol w:w="1722"/>
+        <w:gridCol w:w="1369"/>
+      </w:tblGrid>
+      <w:tr>
+        <w:trPr>
+          <w:trHeight w:val="320"/>
+          <w:jc w:val="center"/>
+        </w:trPr>
+        <w:tc>
+          <w:tcPr>
+            <w:tcW w:w="2619" w:type="dxa"/>
+          </w:tcPr>
+          <w:p>
+            <w:pPr>
+              <w:rPr>
+                <w:b/>
+                <w:bCs/>
+              </w:rPr>
+            </w:pPr>
+            <w:r>
+              <w:rPr>
+                <w:b/>
+                <w:bCs/>
+              </w:rPr>
+              <w:t>Model Name</w:t>
+            </w:r>
+          </w:p>
+        </w:tc>
+        <w:tc>
+          <w:tcPr>
+            <w:tcW w:w="1580" w:type="dxa"/>
+          </w:tcPr>
+          <w:p>
+            <w:pPr>
+              <w:rPr>
+                <w:b/>
+                <w:bCs/>
+              </w:rPr>
+            </w:pPr>
+            <w:r>
+              <w:rPr>
+                <w:b/>
+                <w:bCs/>
+              </w:rPr>
+              <w:t>Accuracy</w:t>
+            </w:r>
+          </w:p>
+        </w:tc>
+        <w:tc>
+          <w:tcPr>
+            <w:tcW w:w="1722" w:type="dxa"/>
+          </w:tcPr>
+          <w:p>
+            <w:pPr>
+              <w:rPr>
+                <w:b/>
+                <w:bCs/>
+              </w:rPr>
+            </w:pPr>
+            <w:r>
+              <w:rPr>
+                <w:b/>
+                <w:bCs/>
+              </w:rPr>
+              <w:t>F1</w:t>
+            </w:r>
+          </w:p>
+        </w:tc>
+        <w:tc>
+          <w:tcPr>
+            <w:tcW w:w="1369" w:type="dxa"/>
+          </w:tcPr>
+          <w:p>
+            <w:pPr>
+              <w:rPr>
+                <w:b/>
+                <w:bCs/>
+              </w:rPr>
+            </w:pPr>
+            <w:r>
+              <w:rPr>
+                <w:b/>
+                <w:bCs/>
+              </w:rPr>
+              <w:t>ROC AUC</w:t>
+            </w:r>
+          </w:p>
+        </w:tc>
+      </w:tr>
+      <w:tr>
+        <w:trPr>
+          <w:trHeight w:val="306"/>
+          <w:jc w:val="center"/>
+        </w:trPr>
+        <w:tc>
+          <w:tcPr>
+            <w:tcW w:w="2619" w:type="dxa"/>
+          </w:tcPr>
+          <w:p>
+            <w:r>
+              <w:rPr>
+                <w:highlight w:val="red"/>
+              </w:rPr>
+              <w:t>Naïve Bayes</w:t>
+            </w:r>
+          </w:p>
+        </w:tc>
+        <w:tc>
+          <w:tcPr>
+            <w:tcW w:w="1580" w:type="dxa"/>
+          </w:tcPr>
+          <w:p>
+            <w:r>
+              <w:rPr>
+                <w:highlight w:val="red"/>
+              </w:rPr>
+              <w:t>0.770</w:t>
+            </w:r>
+          </w:p>
+        </w:tc>
+        <w:tc>
+          <w:tcPr>
+            <w:tcW w:w="1722" w:type="dxa"/>
+          </w:tcPr>
+          <w:p>
+            <w:r>
+              <w:rPr>
+                <w:highlight w:val="red"/>
+              </w:rPr>
+              <w:t>0.867</w:t>
+            </w:r>
+          </w:p>
+        </w:tc>
+        <w:tc>
+          <w:tcPr>
+            <w:tcW w:w="1369" w:type="dxa"/>
+          </w:tcPr>
+          <w:p>
+            <w:r>
+              <w:rPr>
+                <w:highlight w:val="red"/>
+              </w:rPr>
+              <w:t>0.897</w:t>
+            </w:r>
+          </w:p>
+        </w:tc>
+      </w:tr>
+      <w:tr>
+        <w:trPr>
+          <w:trHeight w:val="320"/>
+          <w:jc w:val="center"/>
+        </w:trPr>
+        <w:tc>
+          <w:tcPr>
+            <w:tcW w:w="2619" w:type="dxa"/>
+          </w:tcPr>
+          <w:p>
+            <w:r>
+              <w:rPr>
+                <w:highlight w:val="yellow"/>
+              </w:rPr>
+              <w:t>Logistic Classification</w:t>
+            </w:r>
+          </w:p>
+        </w:tc>
+        <w:tc>
+          <w:tcPr>
+            <w:tcW w:w="1580" w:type="dxa"/>
+          </w:tcPr>
+          <w:p>
+            <w:r>
+              <w:rPr>
+                <w:highlight w:val="yellow"/>
+              </w:rPr>
+              <w:t>0.847</w:t>
+            </w:r>
+          </w:p>
+        </w:tc>
+        <w:tc>
+          <w:tcPr>
+            <w:tcW w:w="1722" w:type="dxa"/>
+          </w:tcPr>
+          <w:p>
+            <w:r>
+              <w:rPr>
+                <w:highlight w:val="yellow"/>
+              </w:rPr>
+              <w:t>0.901</w:t>
+            </w:r>
+          </w:p>
+        </w:tc>
+        <w:tc>
+          <w:tcPr>
+            <w:tcW w:w="1369" w:type="dxa"/>
+          </w:tcPr>
+          <w:p>
+            <w:r>
+              <w:rPr>
+                <w:highlight w:val="yellow"/>
+              </w:rPr>
+              <w:t>0.907</w:t>
+            </w:r>
+          </w:p>
+        </w:tc>
+      </w:tr>
+      <w:tr>
+        <w:trPr>
+          <w:trHeight w:val="320"/>
+          <w:jc w:val="center"/>
+        </w:trPr>
+        <w:tc>
+          <w:tcPr>
+            <w:tcW w:w="2619" w:type="dxa"/>
+          </w:tcPr>
+          <w:p>
+            <w:r>
+              <w:rPr>
+                <w:highlight w:val="yellow"/>
+              </w:rPr>
+              <w:t>Random Forests</w:t>
+            </w:r>
+          </w:p>
+        </w:tc>
+        <w:tc>
+          <w:tcPr>
+            <w:tcW w:w="1580" w:type="dxa"/>
+          </w:tcPr>
+          <w:p>
+            <w:r>
+              <w:rPr>
+                <w:highlight w:val="yellow"/>
+              </w:rPr>
+              <w:t>0.862</w:t>
+            </w:r>
+          </w:p>
+        </w:tc>
+        <w:tc>
+          <w:tcPr>
+            <w:tcW w:w="1722" w:type="dxa"/>
+          </w:tcPr>
+          <w:p>
+            <w:r>
+              <w:rPr>
+                <w:highlight w:val="yellow"/>
+              </w:rPr>
+              <w:t>0.911</w:t>
+            </w:r>
+          </w:p>
+        </w:tc>
+        <w:tc>
+          <w:tcPr>
+            <w:tcW w:w="1369" w:type="dxa"/>
+          </w:tcPr>
+          <w:p>
+            <w:r>
+              <w:rPr>
+                <w:highlight w:val="yellow"/>
+              </w:rPr>
+              <w:t>0.901</w:t>
+            </w:r>
+          </w:p>
+        </w:tc>
+      </w:tr>
+      <w:tr>
+        <w:trPr>
+          <w:trHeight w:val="306"/>
+          <w:jc w:val="center"/>
+        </w:trPr>
+        <w:tc>
+          <w:tcPr>
+            <w:tcW w:w="2619" w:type="dxa"/>
+          </w:tcPr>
+          <w:p>
+            <w:r>
+              <w:rPr>
+                <w:highlight w:val="green"/>
+              </w:rPr>
+              <w:t>XGBoost</w:t>
+            </w:r>
+          </w:p>
+        </w:tc>
+        <w:tc>
+          <w:tcPr>
+            <w:tcW w:w="1580" w:type="dxa"/>
+          </w:tcPr>
+          <w:p>
+            <w:r>
+              <w:rPr>
+                <w:highlight w:val="green"/>
+              </w:rPr>
+              <w:t>0.866</w:t>
+            </w:r>
+          </w:p>
+        </w:tc>
+        <w:tc>
+          <w:tcPr>
+            <w:tcW w:w="1722" w:type="dxa"/>
+          </w:tcPr>
+          <w:p>
+            <w:r>
+              <w:rPr>
+                <w:highlight w:val="green"/>
+              </w:rPr>
+              <w:t>0.913</w:t>
+            </w:r>
+          </w:p>
+        </w:tc>
+        <w:tc>
+          <w:tcPr>
+            <w:tcW w:w="1369" w:type="dxa"/>
+          </w:tcPr>
+          <w:p>
+            <w:r>
+              <w:rPr>
+                <w:highlight w:val="green"/>
+              </w:rPr>
+              <w:t>0.927</w:t>
+            </w:r>
+          </w:p>
+        </w:tc>
+      </w:tr>
+    </w:tbl>
+    <w:p>
+      <w:r>
+        <w:br/>
+        <w:t xml:space="preserve">This table brings us to our conclusion – our XGBoost model outperformed every other model in terms of accuracy, F1 score, and AUC. It also ran second fastest, beat only by the naïve Bayes model. For deeper analysis of these models, we decided to make </w:t>
+      </w:r>
+      <w:r>
+        <w:t>visualizations comparing</w:t>
+      </w:r>
+      <w:r>
+        <w:t xml:space="preserve"> our best model (XGBoost) compared to our worst model (Naïve Bayes).</w:t>
+      </w:r>
+      <w:r>
+        <w:t xml:space="preserve"> Here is the graph of these models’ ROC curves:</w:t>
+      </w:r>
+    </w:p>
+    <w:p>
+      <w:pPr>
+        <w:jc w:val="center"/>
+      </w:pPr>
+      <w:r>
+        <w:rPr>
+          <w:noProof/>
+        </w:rPr>
+        <w:lastRenderedPageBreak/>
+        <w:drawing>
+          <wp:inline distT="0" distB="0" distL="0" distR="0" wp14:anchorId="5E070B01" wp14:editId="56A5F7BB">
+            <wp:extent cx="4362450" cy="3825999"/>
+            <wp:effectExtent l="0" t="0" r="0" b="3175"/>
+            <wp:docPr id="1191174763" name="Picture 1" descr="A graph of a curve&#10;&#10;AI-generated content may be incorrect."/>
+            <wp:cNvGraphicFramePr>
+              <a:graphicFrameLocks xmlns:a="http://schemas.openxmlformats.org/drawingml/2006/main" noChangeAspect="1"/>
+            </wp:cNvGraphicFramePr>
+            <a:graphic xmlns:a="http://schemas.openxmlformats.org/drawingml/2006/main">
+              <a:graphicData uri="http://schemas.openxmlformats.org/drawingml/2006/picture">
+                <pic:pic xmlns:pic="http://schemas.openxmlformats.org/drawingml/2006/picture">
+                  <pic:nvPicPr>
+                    <pic:cNvPr id="1191174763" name="Picture 1" descr="A graph of a curve&#10;&#10;AI-generated content may be incorrect."/>
+                    <pic:cNvPicPr/>
+                  </pic:nvPicPr>
+                  <pic:blipFill>
+                    <a:blip r:embed="rId9"/>
+                    <a:stretch>
+                      <a:fillRect/>
+                    </a:stretch>
+                  </pic:blipFill>
+                  <pic:spPr>
+                    <a:xfrm>
+                      <a:off x="0" y="0"/>
+                      <a:ext cx="4374022" cy="3836148"/>
+                    </a:xfrm>
+                    <a:prstGeom prst="rect">
+                      <a:avLst/>
+                    </a:prstGeom>
+                  </pic:spPr>
+                </pic:pic>
+              </a:graphicData>
+            </a:graphic>
+          </wp:inline>
+        </w:drawing>
+      </w:r>
+    </w:p>
+    <w:p>
+      <w:r>
+        <w:tab/>
+        <w:t>And their confusion matrices:</w:t>
+      </w:r>
+    </w:p>
+    <w:p>
+      <w:pPr>
+        <w:jc w:val="center"/>
+      </w:pPr>
+      <w:r>
+        <w:rPr>
+          <w:noProof/>
+        </w:rPr>
+        <w:drawing>
+          <wp:inline distT="0" distB="0" distL="0" distR="0" wp14:anchorId="281C2198" wp14:editId="0B2D6D70">
+            <wp:extent cx="5070764" cy="2784586"/>
+            <wp:effectExtent l="0" t="0" r="0" b="0"/>
+            <wp:docPr id="1290728454" name="Picture 1" descr="A screenshot of a computer screen&#10;&#10;AI-generated content may be incorrect."/>
+            <wp:cNvGraphicFramePr>
+              <a:graphicFrameLocks xmlns:a="http://schemas.openxmlformats.org/drawingml/2006/main" noChangeAspect="1"/>
+            </wp:cNvGraphicFramePr>
+            <a:graphic xmlns:a="http://schemas.openxmlformats.org/drawingml/2006/main">
+              <a:graphicData uri="http://schemas.openxmlformats.org/drawingml/2006/picture">
+                <pic:pic xmlns:pic="http://schemas.openxmlformats.org/drawingml/2006/picture">
+                  <pic:nvPicPr>
+                    <pic:cNvPr id="1290728454" name="Picture 1" descr="A screenshot of a computer screen&#10;&#10;AI-generated content may be incorrect."/>
+                    <pic:cNvPicPr/>
+                  </pic:nvPicPr>
+                  <pic:blipFill>
+                    <a:blip r:embed="rId10"/>
+                    <a:stretch>
+                      <a:fillRect/>
+                    </a:stretch>
+                  </pic:blipFill>
+                  <pic:spPr>
+                    <a:xfrm>
+                      <a:off x="0" y="0"/>
+                      <a:ext cx="5080722" cy="2790054"/>
+                    </a:xfrm>
+                    <a:prstGeom prst="rect">
+                      <a:avLst/>
+                    </a:prstGeom>
+                  </pic:spPr>
+                </pic:pic>
+              </a:graphicData>
+            </a:graphic>
+          </wp:inline>
+        </w:drawing>
+      </w:r>
+    </w:p>
+    <w:p>
+      <w:r>
+        <w:tab/>
+        <w:t xml:space="preserve">This is why, as we continued on to our end goal of developing an application to predict the income class of an individual, we decided to integrate the XGBoost model into our shiny application. </w:t>
+      </w:r>
+      <w:r>
+        <w:t xml:space="preserve"> In order to do this, we first saved the individual XGBoost model and implemented it into the back-end of our app using the description of this process in </w:t>
+      </w:r>
+      <w:r>
         <w:rPr>
           <w:b/>
           <w:bCs/>
         </w:rPr>
-      </w:pPr>
+        <w:t>Tools</w:t>
+      </w:r>
+      <w:r>
+        <w:t xml:space="preserve">. </w:t>
+      </w:r>
+      <w:r>
+        <w:lastRenderedPageBreak/>
+        <w:t xml:space="preserve">At this point, we cleaned up our front-end and had a working application that predicts income class with 86.6% accuracy! </w:t>
+      </w:r>
+    </w:p>
+    <w:p>
+      <w:r>
+        <w:t>Authors: Isaiah Chastain (20%), Derek Nelson (20%), Dylan Smith (20%), Lucas Dowlen (20%), Ryan Naleway (20%)</w:t>
+      </w:r>
     </w:p>
     <w:p>
       <w:pPr>
@@ -1231,6 +1630,29 @@
     </w:p>
     <w:p>
       <w:pPr>
+        <w:ind w:firstLine="360"/>
+      </w:pPr>
+      <w:r>
+        <w:t xml:space="preserve">In this project, we decided to analyze a dataset containing the census data from the United States 1994 census. Our end goal was to a) determine if predicting income class from existing census data was possible, and b) if it was, to make an application in which you could enter data, and be told whether the person with the data you entered will make less than or equal to $50K, or more than $50K (at least, in 1994). We discovered that, not only was it possible to predict the persons income class, it was possible to predict it with </w:t>
+      </w:r>
+      <w:r>
+        <w:rPr>
+          <w:b/>
+          <w:bCs/>
+        </w:rPr>
+        <w:t>86.6% accuracy</w:t>
+      </w:r>
+      <w:r>
+        <w:t>. We have now developed an app available in the “CensusApplication” folder in the repository below that implements the model we trained and tells you clearly what income class your input person will be in!</w:t>
+      </w:r>
+    </w:p>
+    <w:p>
+      <w:r>
+        <w:t>Authors: Isaiah Chastain (100%)</w:t>
+      </w:r>
+    </w:p>
+    <w:p>
+      <w:pPr>
         <w:pStyle w:val="ListParagraph"/>
         <w:numPr>
           <w:ilvl w:val="0"/>
@@ -1253,7 +1675,7 @@
       <w:r>
         <w:t xml:space="preserve">Dataset: </w:t>
       </w:r>
-      <w:hyperlink r:id="rId9" w:history="1">
+      <w:hyperlink r:id="rId11" w:history="1">
         <w:r>
           <w:rPr>
             <w:rStyle w:val="Hyperlink"/>
@@ -1263,15 +1685,10 @@
       </w:hyperlink>
     </w:p>
     <w:p>
-      <w:proofErr w:type="spellStart"/>
-      <w:r>
-        <w:t>Github</w:t>
-      </w:r>
-      <w:proofErr w:type="spellEnd"/>
-      <w:r>
-        <w:t xml:space="preserve"> Repo: </w:t>
-      </w:r>
-      <w:hyperlink r:id="rId10" w:history="1">
+      <w:r>
+        <w:t xml:space="preserve">Github Repo: </w:t>
+      </w:r>
+      <w:hyperlink r:id="rId12" w:history="1">
         <w:r>
           <w:rPr>
             <w:rStyle w:val="Hyperlink"/>
@@ -1308,13 +1725,8 @@
           <w:numId w:val="5"/>
         </w:numPr>
       </w:pPr>
-      <w:proofErr w:type="spellStart"/>
-      <w:r>
-        <w:t>Tidymodels</w:t>
-      </w:r>
-      <w:proofErr w:type="spellEnd"/>
-      <w:r>
-        <w:t xml:space="preserve">: </w:t>
+      <w:r>
+        <w:t xml:space="preserve">Tidymodels: </w:t>
       </w:r>
       <w:r>
         <w:t>https://cran.r-project.org/web/packages/tidymodels/tidymodels.pdf</w:t>
@@ -1328,13 +1740,8 @@
           <w:numId w:val="5"/>
         </w:numPr>
       </w:pPr>
-      <w:proofErr w:type="spellStart"/>
-      <w:r>
-        <w:t>Dplyr</w:t>
-      </w:r>
-      <w:proofErr w:type="spellEnd"/>
-      <w:r>
-        <w:t xml:space="preserve">: </w:t>
+      <w:r>
+        <w:t xml:space="preserve">Dplyr: </w:t>
       </w:r>
       <w:r>
         <w:t>https://cran.r-project.org/web/packages/dplyr/vignettes/dplyr.html</w:t>
@@ -1348,13 +1755,8 @@
           <w:numId w:val="5"/>
         </w:numPr>
       </w:pPr>
-      <w:proofErr w:type="spellStart"/>
-      <w:r>
-        <w:t>randomForest</w:t>
-      </w:r>
-      <w:proofErr w:type="spellEnd"/>
-      <w:r>
-        <w:t xml:space="preserve">: </w:t>
+      <w:r>
+        <w:t xml:space="preserve">randomForest: </w:t>
       </w:r>
       <w:r>
         <w:t>https://cran.r-project.org/web/packages/randomForest/randomForest.pdf</w:t>
@@ -1368,13 +1770,8 @@
           <w:numId w:val="5"/>
         </w:numPr>
       </w:pPr>
-      <w:proofErr w:type="spellStart"/>
-      <w:r>
-        <w:t>xgboost</w:t>
-      </w:r>
-      <w:proofErr w:type="spellEnd"/>
-      <w:r>
-        <w:t xml:space="preserve">: </w:t>
+      <w:r>
+        <w:t xml:space="preserve">xgboost: </w:t>
       </w:r>
       <w:r>
         <w:t>https://cran.r-project.org/web/packages/xgboost/xgboost.pdf</w:t>
@@ -1388,13 +1785,8 @@
           <w:numId w:val="5"/>
         </w:numPr>
       </w:pPr>
-      <w:proofErr w:type="spellStart"/>
-      <w:r>
-        <w:t>discrim</w:t>
-      </w:r>
-      <w:proofErr w:type="spellEnd"/>
-      <w:r>
-        <w:t xml:space="preserve">: </w:t>
+      <w:r>
+        <w:t xml:space="preserve">discrim: </w:t>
       </w:r>
       <w:r>
         <w:t>https://cran.r-project.org/web/packages/discrim/discrim.pdf</w:t>
@@ -1408,13 +1800,8 @@
           <w:numId w:val="5"/>
         </w:numPr>
       </w:pPr>
-      <w:proofErr w:type="spellStart"/>
-      <w:r>
-        <w:t>naivebayes</w:t>
-      </w:r>
-      <w:proofErr w:type="spellEnd"/>
-      <w:r>
-        <w:t xml:space="preserve">: </w:t>
+      <w:r>
+        <w:t xml:space="preserve">naivebayes: </w:t>
       </w:r>
       <w:r>
         <w:t>https://cran.r-project.org/web/packages/naivebayes/naivebayes.pdf</w:t>
@@ -1773,6 +2160,119 @@
     </w:lvl>
   </w:abstractNum>
   <w:abstractNum w:abstractNumId="3" w15:restartNumberingAfterBreak="0">
+    <w:nsid w:val="6BC077F2"/>
+    <w:multiLevelType w:val="hybridMultilevel"/>
+    <w:tmpl w:val="8AB238FA"/>
+    <w:lvl w:ilvl="0" w:tplc="04090001">
+      <w:start w:val="1"/>
+      <w:numFmt w:val="bullet"/>
+      <w:lvlText w:val=""/>
+      <w:lvlJc w:val="left"/>
+      <w:pPr>
+        <w:ind w:left="1080" w:hanging="360"/>
+      </w:pPr>
+      <w:rPr>
+        <w:rFonts w:ascii="Symbol" w:hAnsi="Symbol" w:hint="default"/>
+      </w:rPr>
+    </w:lvl>
+    <w:lvl w:ilvl="1" w:tplc="04090003" w:tentative="1">
+      <w:start w:val="1"/>
+      <w:numFmt w:val="bullet"/>
+      <w:lvlText w:val="o"/>
+      <w:lvlJc w:val="left"/>
+      <w:pPr>
+        <w:ind w:left="1800" w:hanging="360"/>
+      </w:pPr>
+      <w:rPr>
+        <w:rFonts w:ascii="Courier New" w:hAnsi="Courier New" w:cs="Courier New" w:hint="default"/>
+      </w:rPr>
+    </w:lvl>
+    <w:lvl w:ilvl="2" w:tplc="04090005" w:tentative="1">
+      <w:start w:val="1"/>
+      <w:numFmt w:val="bullet"/>
+      <w:lvlText w:val=""/>
+      <w:lvlJc w:val="left"/>
+      <w:pPr>
+        <w:ind w:left="2520" w:hanging="360"/>
+      </w:pPr>
+      <w:rPr>
+        <w:rFonts w:ascii="Wingdings" w:hAnsi="Wingdings" w:hint="default"/>
+      </w:rPr>
+    </w:lvl>
+    <w:lvl w:ilvl="3" w:tplc="04090001" w:tentative="1">
+      <w:start w:val="1"/>
+      <w:numFmt w:val="bullet"/>
+      <w:lvlText w:val=""/>
+      <w:lvlJc w:val="left"/>
+      <w:pPr>
+        <w:ind w:left="3240" w:hanging="360"/>
+      </w:pPr>
+      <w:rPr>
+        <w:rFonts w:ascii="Symbol" w:hAnsi="Symbol" w:hint="default"/>
+      </w:rPr>
+    </w:lvl>
+    <w:lvl w:ilvl="4" w:tplc="04090003" w:tentative="1">
+      <w:start w:val="1"/>
+      <w:numFmt w:val="bullet"/>
+      <w:lvlText w:val="o"/>
+      <w:lvlJc w:val="left"/>
+      <w:pPr>
+        <w:ind w:left="3960" w:hanging="360"/>
+      </w:pPr>
+      <w:rPr>
+        <w:rFonts w:ascii="Courier New" w:hAnsi="Courier New" w:cs="Courier New" w:hint="default"/>
+      </w:rPr>
+    </w:lvl>
+    <w:lvl w:ilvl="5" w:tplc="04090005" w:tentative="1">
+      <w:start w:val="1"/>
+      <w:numFmt w:val="bullet"/>
+      <w:lvlText w:val=""/>
+      <w:lvlJc w:val="left"/>
+      <w:pPr>
+        <w:ind w:left="4680" w:hanging="360"/>
+      </w:pPr>
+      <w:rPr>
+        <w:rFonts w:ascii="Wingdings" w:hAnsi="Wingdings" w:hint="default"/>
+      </w:rPr>
+    </w:lvl>
+    <w:lvl w:ilvl="6" w:tplc="04090001" w:tentative="1">
+      <w:start w:val="1"/>
+      <w:numFmt w:val="bullet"/>
+      <w:lvlText w:val=""/>
+      <w:lvlJc w:val="left"/>
+      <w:pPr>
+        <w:ind w:left="5400" w:hanging="360"/>
+      </w:pPr>
+      <w:rPr>
+        <w:rFonts w:ascii="Symbol" w:hAnsi="Symbol" w:hint="default"/>
+      </w:rPr>
+    </w:lvl>
+    <w:lvl w:ilvl="7" w:tplc="04090003" w:tentative="1">
+      <w:start w:val="1"/>
+      <w:numFmt w:val="bullet"/>
+      <w:lvlText w:val="o"/>
+      <w:lvlJc w:val="left"/>
+      <w:pPr>
+        <w:ind w:left="6120" w:hanging="360"/>
+      </w:pPr>
+      <w:rPr>
+        <w:rFonts w:ascii="Courier New" w:hAnsi="Courier New" w:cs="Courier New" w:hint="default"/>
+      </w:rPr>
+    </w:lvl>
+    <w:lvl w:ilvl="8" w:tplc="04090005" w:tentative="1">
+      <w:start w:val="1"/>
+      <w:numFmt w:val="bullet"/>
+      <w:lvlText w:val=""/>
+      <w:lvlJc w:val="left"/>
+      <w:pPr>
+        <w:ind w:left="6840" w:hanging="360"/>
+      </w:pPr>
+      <w:rPr>
+        <w:rFonts w:ascii="Wingdings" w:hAnsi="Wingdings" w:hint="default"/>
+      </w:rPr>
+    </w:lvl>
+  </w:abstractNum>
+  <w:abstractNum w:abstractNumId="4" w15:restartNumberingAfterBreak="0">
     <w:nsid w:val="784243A5"/>
     <w:multiLevelType w:val="hybridMultilevel"/>
     <w:tmpl w:val="9DE01182"/>
@@ -1858,7 +2358,7 @@
       </w:pPr>
     </w:lvl>
   </w:abstractNum>
-  <w:abstractNum w:abstractNumId="4" w15:restartNumberingAfterBreak="0">
+  <w:abstractNum w:abstractNumId="5" w15:restartNumberingAfterBreak="0">
     <w:nsid w:val="7C7A3384"/>
     <w:multiLevelType w:val="hybridMultilevel"/>
     <w:tmpl w:val="13BA31B8"/>
@@ -1972,19 +2472,22 @@
     </w:lvl>
   </w:abstractNum>
   <w:num w:numId="1" w16cid:durableId="70275233">
-    <w:abstractNumId w:val="3"/>
+    <w:abstractNumId w:val="4"/>
   </w:num>
   <w:num w:numId="2" w16cid:durableId="288782117">
     <w:abstractNumId w:val="0"/>
   </w:num>
   <w:num w:numId="3" w16cid:durableId="68384161">
-    <w:abstractNumId w:val="4"/>
+    <w:abstractNumId w:val="5"/>
   </w:num>
   <w:num w:numId="4" w16cid:durableId="1731658565">
     <w:abstractNumId w:val="1"/>
   </w:num>
   <w:num w:numId="5" w16cid:durableId="1989939085">
     <w:abstractNumId w:val="2"/>
+  </w:num>
+  <w:num w:numId="6" w16cid:durableId="1517957665">
+    <w:abstractNumId w:val="3"/>
   </w:num>
 </w:numbering>
 </file>

</xml_diff>

<commit_message>
Updated slides, project report, and code
</commit_message>
<xml_diff>
--- a/Project Report.docx
+++ b/Project Report.docx
@@ -105,7 +105,7 @@
         <w:t xml:space="preserve"> This </w:t>
       </w:r>
       <w:r>
-        <w:t>question</w:t>
+        <w:t>analysis</w:t>
       </w:r>
       <w:r>
         <w:t xml:space="preserve"> </w:t>
@@ -123,7 +123,19 @@
         <w:t>.</w:t>
       </w:r>
       <w:r>
-        <w:t xml:space="preserve"> If the answer to this question is yes, the income class can be predicted, we will build a shiny application to predict this outcome for new data input.</w:t>
+        <w:t xml:space="preserve"> </w:t>
+      </w:r>
+      <w:r>
+        <w:t>If we find that</w:t>
+      </w:r>
+      <w:r>
+        <w:t xml:space="preserve"> the income class can be </w:t>
+      </w:r>
+      <w:r>
+        <w:t xml:space="preserve">reliably </w:t>
+      </w:r>
+      <w:r>
+        <w:t>predicted, we will build a shiny application to predict this outcome for new data input.</w:t>
       </w:r>
     </w:p>
     <w:p>
@@ -138,22 +150,28 @@
         <w:t>Authors: Isaiah Chastain (</w:t>
       </w:r>
       <w:r>
-        <w:t>34</w:t>
+        <w:t>25</w:t>
       </w:r>
       <w:r>
         <w:t>%), Dylan Smith (</w:t>
       </w:r>
       <w:r>
-        <w:t>33</w:t>
+        <w:t>25</w:t>
       </w:r>
       <w:r>
         <w:t>%)</w:t>
       </w:r>
       <w:r>
-        <w:t>, Derek Nelson (33%)</w:t>
-      </w:r>
-      <w:r>
-        <w:t xml:space="preserve"> </w:t>
+        <w:t>, Derek Nelson (</w:t>
+      </w:r>
+      <w:r>
+        <w:t>25</w:t>
+      </w:r>
+      <w:r>
+        <w:t>%)</w:t>
+      </w:r>
+      <w:r>
+        <w:t>, Lucas Dowlen (25%)</w:t>
       </w:r>
     </w:p>
     <w:p>
@@ -562,6 +580,7 @@
           </w:tcPr>
           <w:p>
             <w:r>
+              <w:lastRenderedPageBreak/>
               <w:t>native-country</w:t>
             </w:r>
           </w:p>
@@ -587,7 +606,6 @@
           </w:tcPr>
           <w:p>
             <w:r>
-              <w:lastRenderedPageBreak/>
               <w:t>class</w:t>
             </w:r>
           </w:p>
@@ -686,7 +704,13 @@
       </w:r>
       <w:bookmarkStart w:id="0" w:name="_Hlk213940875"/>
       <w:r>
-        <w:t>After cleaning our data, we created a correlation matrix to see which factors tended to affect the probability an instance being “class = TRUE” (the person represented by the data makes more than $50K a year). We found that the three most impactful coefficient correlations were: marital-status = Married-civ-spouse (+0.445), marital-status = Never-married (-0.32), and relationship = Own-child (-0.226).</w:t>
+        <w:t xml:space="preserve">After cleaning our data, we created correlation </w:t>
+      </w:r>
+      <w:r>
+        <w:t>coefficients</w:t>
+      </w:r>
+      <w:r>
+        <w:t xml:space="preserve"> to see which factors tended to affect the probability an instance being “class = TRUE” (the person represented by the data makes more than $50K a year). We found that the three most impactful coefficient correlations were: marital-status = Married-civ-spouse (+0.445), marital-status = Never-married (-0.32), and relationship = Own-child (-0.226).</w:t>
       </w:r>
     </w:p>
     <w:p>
@@ -740,6 +764,7 @@
     </w:p>
     <w:p>
       <w:r>
+        <w:lastRenderedPageBreak/>
         <w:t>As these legends are too small to read, here is a graph of the 10 most positive and 10 most negative correlations</w:t>
       </w:r>
       <w:r>
@@ -754,7 +779,6 @@
         <w:rPr>
           <w:noProof/>
         </w:rPr>
-        <w:lastRenderedPageBreak/>
         <w:drawing>
           <wp:inline distT="0" distB="0" distL="0" distR="0" wp14:anchorId="04C2BD2C" wp14:editId="602538ED">
             <wp:extent cx="3657600" cy="2468245"/>
@@ -925,7 +949,11 @@
         <w:t>, patchwork, vip, pdp, caret, and cvms</w:t>
       </w:r>
       <w:r>
-        <w:t xml:space="preserve"> for machine learning model integration and experimentation</w:t>
+        <w:t xml:space="preserve"> for </w:t>
+      </w:r>
+      <w:r>
+        <w:lastRenderedPageBreak/>
+        <w:t>machine learning model integration and experimentation</w:t>
       </w:r>
       <w:r>
         <w:t>; and shiny for application development</w:t>
@@ -943,7 +971,6 @@
         </w:numPr>
       </w:pPr>
       <w:r>
-        <w:lastRenderedPageBreak/>
         <w:t>S</w:t>
       </w:r>
       <w:r>
@@ -1060,6 +1087,9 @@
       <w:r>
         <w:t>Receive new input from the user of the application using input buttons/fields in the shiny package</w:t>
       </w:r>
+      <w:r>
+        <w:t>.</w:t>
+      </w:r>
     </w:p>
     <w:p>
       <w:pPr>
@@ -1072,6 +1102,9 @@
       <w:r>
         <w:t>Create a dummy data frame containing only the new information input</w:t>
       </w:r>
+      <w:r>
+        <w:t>.</w:t>
+      </w:r>
     </w:p>
     <w:p>
       <w:pPr>
@@ -1082,7 +1115,16 @@
         </w:numPr>
       </w:pPr>
       <w:r>
-        <w:t>Use the pre-trained model to predict income class based off of the user input</w:t>
+        <w:t xml:space="preserve">Use the pre-trained model to predict income class based </w:t>
+      </w:r>
+      <w:r>
+        <w:t>off</w:t>
+      </w:r>
+      <w:r>
+        <w:t xml:space="preserve"> the user input</w:t>
+      </w:r>
+      <w:r>
+        <w:t>.</w:t>
       </w:r>
     </w:p>
     <w:p>
@@ -1095,6 +1137,9 @@
       </w:pPr>
       <w:r>
         <w:t>Output the result using uiOutput from the shiny package</w:t>
+      </w:r>
+      <w:r>
+        <w:t>.</w:t>
       </w:r>
     </w:p>
     <w:p>
@@ -1127,7 +1172,13 @@
         <w:ind w:firstLine="360"/>
       </w:pPr>
       <w:r>
-        <w:t>We will began by providing a table of different model performance metrics to determine which model we should use</w:t>
+        <w:t xml:space="preserve">We will </w:t>
+      </w:r>
+      <w:r>
+        <w:t>begin</w:t>
+      </w:r>
+      <w:r>
+        <w:t xml:space="preserve"> by providing a table of different model performance metrics to determine which model we should use</w:t>
       </w:r>
       <w:r>
         <w:t xml:space="preserve"> (red = worst performance, yellow = in-between performance, green = best performance)</w:t>
@@ -1471,7 +1522,11 @@
     <w:p>
       <w:r>
         <w:br/>
-        <w:t xml:space="preserve">This table brings us to our conclusion – our XGBoost model outperformed every other model in terms of accuracy, F1 score, and AUC. It also ran second fastest, beat only by the naïve Bayes model. For deeper analysis of these models, we decided to make </w:t>
+        <w:t xml:space="preserve">This table brings us to our conclusion – our XGBoost model outperformed every other model in terms of accuracy, F1 score, and AUC. It also ran second fastest, beat only by the </w:t>
+      </w:r>
+      <w:r>
+        <w:lastRenderedPageBreak/>
+        <w:t xml:space="preserve">naïve Bayes model. For deeper analysis of these models, we decided to make </w:t>
       </w:r>
       <w:r>
         <w:t>visualizations comparing</w:t>
@@ -1491,7 +1546,6 @@
         <w:rPr>
           <w:noProof/>
         </w:rPr>
-        <w:lastRenderedPageBreak/>
         <w:drawing>
           <wp:inline distT="0" distB="0" distL="0" distR="0" wp14:anchorId="5E070B01" wp14:editId="56A5F7BB">
             <wp:extent cx="4362450" cy="3825999"/>
@@ -1582,11 +1636,24 @@
     </w:p>
     <w:p>
       <w:r>
+        <w:lastRenderedPageBreak/>
         <w:tab/>
-        <w:t xml:space="preserve">This is why, as we continued on to our end goal of developing an application to predict the income class of an individual, we decided to integrate the XGBoost model into our shiny application. </w:t>
-      </w:r>
-      <w:r>
-        <w:t xml:space="preserve"> In order to do this, we first saved the individual XGBoost model and implemented it into the back-end of our app using the description of this process in </w:t>
+        <w:t xml:space="preserve">This is why, as we </w:t>
+      </w:r>
+      <w:r>
+        <w:t>continued</w:t>
+      </w:r>
+      <w:r>
+        <w:t xml:space="preserve"> to our end goal of developing an application to predict the income class of an individual, we decided to integrate the XGBoost model into our shiny application. </w:t>
+      </w:r>
+      <w:r>
+        <w:t xml:space="preserve"> In order to do this, we first saved the individual XGBoost model and implemented it into the </w:t>
+      </w:r>
+      <w:r>
+        <w:t>back end</w:t>
+      </w:r>
+      <w:r>
+        <w:t xml:space="preserve"> of our app using the description of this process in </w:t>
       </w:r>
       <w:r>
         <w:rPr>
@@ -1596,11 +1663,7 @@
         <w:t>Tools</w:t>
       </w:r>
       <w:r>
-        <w:t xml:space="preserve">. </w:t>
-      </w:r>
-      <w:r>
-        <w:lastRenderedPageBreak/>
-        <w:t xml:space="preserve">At this point, we cleaned up our front-end and had a working application that predicts income class with 86.6% accuracy! </w:t>
+        <w:t xml:space="preserve">. At this point, we cleaned up our front-end and had a working application that predicts income class with 86.6% accuracy! </w:t>
       </w:r>
     </w:p>
     <w:p>
@@ -1633,7 +1696,25 @@
         <w:ind w:firstLine="360"/>
       </w:pPr>
       <w:r>
-        <w:t xml:space="preserve">In this project, we decided to analyze a dataset containing the census data from the United States 1994 census. Our end goal was to a) determine if predicting income class from existing census data was possible, and b) if it was, to make an application in which you could enter data, and be told whether the person with the data you entered will make less than or equal to $50K, or more than $50K (at least, in 1994). We discovered that, not only was it possible to predict the persons income class, it was possible to predict it with </w:t>
+        <w:t xml:space="preserve">In this project, we decided to analyze a dataset containing the census data from the United States 1994 census. Our end goal was to a) determine if predicting income class from existing census data was possible, and b) if it was, to make an application in which you could enter data, and be told whether the person with the data you entered will make less than or equal to $50K, or more than $50K (at least, in 1994). We discovered that, not only was it possible to predict the </w:t>
+      </w:r>
+      <w:r>
+        <w:t>person’s</w:t>
+      </w:r>
+      <w:r>
+        <w:t xml:space="preserve"> income class, </w:t>
+      </w:r>
+      <w:r>
+        <w:t>but it</w:t>
+      </w:r>
+      <w:r>
+        <w:t xml:space="preserve"> was </w:t>
+      </w:r>
+      <w:r>
+        <w:t xml:space="preserve">also </w:t>
+      </w:r>
+      <w:r>
+        <w:t xml:space="preserve">possible to predict it with </w:t>
       </w:r>
       <w:r>
         <w:rPr>
@@ -1803,8 +1884,113 @@
       <w:r>
         <w:t xml:space="preserve">naivebayes: </w:t>
       </w:r>
-      <w:r>
-        <w:t>https://cran.r-project.org/web/packages/naivebayes/naivebayes.pdf</w:t>
+      <w:hyperlink r:id="rId13" w:history="1">
+        <w:r>
+          <w:rPr>
+            <w:rStyle w:val="Hyperlink"/>
+          </w:rPr>
+          <w:t>https://cran.r-project.org/web/packages/naivebayes/naivebayes.pdf</w:t>
+        </w:r>
+      </w:hyperlink>
+    </w:p>
+    <w:p>
+      <w:pPr>
+        <w:pStyle w:val="ListParagraph"/>
+        <w:numPr>
+          <w:ilvl w:val="0"/>
+          <w:numId w:val="5"/>
+        </w:numPr>
+      </w:pPr>
+      <w:r>
+        <w:t xml:space="preserve">caret: </w:t>
+      </w:r>
+      <w:r>
+        <w:t>https://cran.r-project.org/web/packages/caret/caret.pdf</w:t>
+      </w:r>
+    </w:p>
+    <w:p>
+      <w:pPr>
+        <w:pStyle w:val="ListParagraph"/>
+        <w:numPr>
+          <w:ilvl w:val="0"/>
+          <w:numId w:val="5"/>
+        </w:numPr>
+      </w:pPr>
+      <w:r>
+        <w:t xml:space="preserve">cvms: </w:t>
+      </w:r>
+      <w:r>
+        <w:t>https://cran.r-project.org/web/packages/cvms/cvms.pdf</w:t>
+      </w:r>
+    </w:p>
+    <w:p>
+      <w:pPr>
+        <w:pStyle w:val="ListParagraph"/>
+        <w:numPr>
+          <w:ilvl w:val="0"/>
+          <w:numId w:val="5"/>
+        </w:numPr>
+      </w:pPr>
+      <w:r>
+        <w:lastRenderedPageBreak/>
+        <w:t>pdp:</w:t>
+      </w:r>
+      <w:r>
+        <w:t xml:space="preserve"> </w:t>
+      </w:r>
+      <w:r>
+        <w:t>https://cran.r-project.org/web/packages/pdp/pdp.pdf</w:t>
+      </w:r>
+    </w:p>
+    <w:p>
+      <w:pPr>
+        <w:pStyle w:val="ListParagraph"/>
+        <w:numPr>
+          <w:ilvl w:val="0"/>
+          <w:numId w:val="5"/>
+        </w:numPr>
+      </w:pPr>
+      <w:r>
+        <w:t xml:space="preserve">vip: </w:t>
+      </w:r>
+      <w:r>
+        <w:t>https://cran.r-project.org/web/packages/vip/vip.pdf</w:t>
+      </w:r>
+    </w:p>
+    <w:p>
+      <w:pPr>
+        <w:pStyle w:val="ListParagraph"/>
+        <w:numPr>
+          <w:ilvl w:val="0"/>
+          <w:numId w:val="5"/>
+        </w:numPr>
+      </w:pPr>
+      <w:r>
+        <w:t>tidyverse:</w:t>
+      </w:r>
+      <w:r>
+        <w:t xml:space="preserve"> </w:t>
+      </w:r>
+      <w:r>
+        <w:t>https://cran.r-project.org/web/packages/tidyverse/tidyverse.pdf</w:t>
+      </w:r>
+    </w:p>
+    <w:p>
+      <w:pPr>
+        <w:pStyle w:val="ListParagraph"/>
+        <w:numPr>
+          <w:ilvl w:val="0"/>
+          <w:numId w:val="5"/>
+        </w:numPr>
+      </w:pPr>
+      <w:r>
+        <w:t>shiny:</w:t>
+      </w:r>
+      <w:r>
+        <w:t xml:space="preserve"> </w:t>
+      </w:r>
+      <w:r>
+        <w:t>https://cran.r-project.org/web/packages/shiny/shiny.pdf</w:t>
       </w:r>
     </w:p>
     <w:p>

</xml_diff>